<commit_message>
update SosD and IDD documentation
</commit_message>
<xml_diff>
--- a/documentation/IDD Producer.docx
+++ b/documentation/IDD Producer.docx
@@ -924,22 +924,7 @@
                             <w14:miter w14:lim="400000"/>
                           </w14:textOutline>
                         </w:rPr>
-                        <w:t>, IDD</w:t>
-                      </w:r>
-                      <w:r>
-                        <w:rPr>
-                          <w:rFonts w:ascii="Cambria" w:hAnsi="Cambria"/>
-                          <w:sz w:val="22"/>
-                          <w:szCs w:val="22"/>
-                          <w:u w:color="000000"/>
-                          <w:lang w:val="en-GB"/>
-                          <w14:textOutline w14:w="12700" w14:cap="flat" w14:cmpd="sng" w14:algn="ctr">
-                            <w14:noFill/>
-                            <w14:prstDash w14:val="solid"/>
-                            <w14:miter w14:lim="400000"/>
-                          </w14:textOutline>
-                        </w:rPr>
-                        <w:t>,</w:t>
+                        <w:t>, IDD,</w:t>
                       </w:r>
                       <w:r>
                         <w:rPr>
@@ -1011,21 +996,7 @@
                             <w14:miter w14:lim="400000"/>
                           </w14:textOutline>
                         </w:rPr>
-                        <w:t xml:space="preserve"> document outlines the structure that should be followed when documenting the design of the interfaces exposed by a concrete re</w:t>
-                      </w:r>
-                      <w:r>
-                        <w:rPr>
-                          <w:rFonts w:ascii="Cambria" w:hAnsi="Cambria"/>
-                          <w:sz w:val="22"/>
-                          <w:szCs w:val="22"/>
-                          <w:u w:color="000000"/>
-                          <w14:textOutline w14:w="12700" w14:cap="flat" w14:cmpd="sng" w14:algn="ctr">
-                            <w14:noFill/>
-                            <w14:prstDash w14:val="solid"/>
-                            <w14:miter w14:lim="400000"/>
-                          </w14:textOutline>
-                        </w:rPr>
-                        <w:t xml:space="preserve">alization of an Arrowhead Service Description (SD). </w:t>
+                        <w:t xml:space="preserve"> document outlines the structure that should be followed when documenting the design of the interfaces exposed by a concrete realization of an Arrowhead Service Description (SD). </w:t>
                       </w:r>
                     </w:p>
                     <w:p>
@@ -1202,35 +1173,7 @@
                             <w14:miter w14:lim="400000"/>
                           </w14:textOutline>
                         </w:rPr>
-                        <w:t>An IDD is distinct from its corresponding SD in that it is a white-box rather than block-box description, outlining how each of the abstract interface</w:t>
-                      </w:r>
-                      <w:r>
-                        <w:rPr>
-                          <w:rFonts w:ascii="Cambria" w:hAnsi="Cambria"/>
-                          <w:sz w:val="22"/>
-                          <w:szCs w:val="22"/>
-                          <w:u w:color="000000"/>
-                          <w14:textOutline w14:w="12700" w14:cap="flat" w14:cmpd="sng" w14:algn="ctr">
-                            <w14:noFill/>
-                            <w14:prstDash w14:val="solid"/>
-                            <w14:miter w14:lim="400000"/>
-                          </w14:textOutline>
-                        </w:rPr>
-                        <w:t>s of its SD are realized using a particular Communication Profile (CP). In other words, an IDD describes its interfaces in terms of a single transport protocol stack, encoding and, potentially, standardized semantics (?), while an SD describes its interfac</w:t>
-                      </w:r>
-                      <w:r>
-                        <w:rPr>
-                          <w:rFonts w:ascii="Cambria" w:hAnsi="Cambria"/>
-                          <w:sz w:val="22"/>
-                          <w:szCs w:val="22"/>
-                          <w:u w:color="000000"/>
-                          <w14:textOutline w14:w="12700" w14:cap="flat" w14:cmpd="sng" w14:algn="ctr">
-                            <w14:noFill/>
-                            <w14:prstDash w14:val="solid"/>
-                            <w14:miter w14:lim="400000"/>
-                          </w14:textOutline>
-                        </w:rPr>
-                        <w:t xml:space="preserve">es in abstract terms. </w:t>
+                        <w:t xml:space="preserve">An IDD is distinct from its corresponding SD in that it is a white-box rather than block-box description, outlining how each of the abstract interfaces of its SD are realized using a particular Communication Profile (CP). In other words, an IDD describes its interfaces in terms of a single transport protocol stack, encoding and, potentially, standardized semantics (?), while an SD describes its interfaces in abstract terms. </w:t>
                       </w:r>
                     </w:p>
                     <w:p>
@@ -1315,21 +1258,7 @@
                             <w14:miter w14:lim="400000"/>
                           </w14:textOutline>
                         </w:rPr>
-                        <w:t xml:space="preserve">, in order </w:t>
-                      </w:r>
-                      <w:r>
-                        <w:rPr>
-                          <w:rFonts w:ascii="Cambria" w:hAnsi="Cambria"/>
-                          <w:sz w:val="22"/>
-                          <w:szCs w:val="22"/>
-                          <w:u w:color="000000"/>
-                          <w14:textOutline w14:w="12700" w14:cap="flat" w14:cmpd="sng" w14:algn="ctr">
-                            <w14:noFill/>
-                            <w14:prstDash w14:val="solid"/>
-                            <w14:miter w14:lim="400000"/>
-                          </w14:textOutline>
-                        </w:rPr>
-                        <w:t xml:space="preserve">to document and formalize the Arrowhead </w:t>
+                        <w:t xml:space="preserve">, in order to document and formalize the Arrowhead </w:t>
                       </w:r>
                       <w:r>
                         <w:rPr>
@@ -1382,7 +1311,7 @@
           <w:tab w:val="left" w:pos="9128"/>
         </w:tabs>
         <w:rPr>
-          <w:lang w:val="en-GB"/>
+          <w:noProof/>
         </w:rPr>
       </w:pPr>
       <w:r>
@@ -1438,61 +1367,104 @@
     <w:p>
       <w:pPr>
         <w:pStyle w:val="Innehll2"/>
-        <w:numPr>
-          <w:ilvl w:val="0"/>
-          <w:numId w:val="1"/>
-        </w:numPr>
-        <w:rPr>
+        <w:tabs>
+          <w:tab w:val="left" w:pos="660"/>
+        </w:tabs>
+        <w:rPr>
+          <w:rFonts w:asciiTheme="minorHAnsi" w:eastAsiaTheme="minorEastAsia" w:hAnsiTheme="minorHAnsi" w:cstheme="minorBidi"/>
+          <w:noProof/>
+          <w:color w:val="auto"/>
+          <w:sz w:val="22"/>
+          <w:szCs w:val="22"/>
+          <w:bdr w:val="none" w:sz="0" w:space="0" w:color="auto"/>
+          <w14:textOutline w14:w="0" w14:cap="rnd" w14:cmpd="sng" w14:algn="ctr">
+            <w14:noFill/>
+            <w14:prstDash w14:val="solid"/>
+            <w14:bevel/>
+          </w14:textOutline>
+        </w:rPr>
+      </w:pPr>
+      <w:r>
+        <w:rPr>
+          <w:rFonts w:hAnsi="Arial Unicode MS"/>
+          <w:noProof/>
+          <w:u w:color="000000"/>
           <w:lang w:val="en-GB"/>
-        </w:rPr>
-      </w:pPr>
-      <w:r>
-        <w:rPr>
-          <w:rFonts w:eastAsia="Arial Unicode MS" w:cs="Arial Unicode MS"/>
+          <w14:textOutline w14:w="12700" w14:cap="flat" w14:cmpd="sng" w14:algn="ctr">
+            <w14:noFill/>
+            <w14:prstDash w14:val="solid"/>
+            <w14:miter w14:lim="400000"/>
+          </w14:textOutline>
+        </w:rPr>
+        <w:t>1.</w:t>
+      </w:r>
+      <w:r>
+        <w:rPr>
+          <w:rFonts w:asciiTheme="minorHAnsi" w:eastAsiaTheme="minorEastAsia" w:hAnsiTheme="minorHAnsi" w:cstheme="minorBidi"/>
+          <w:noProof/>
+          <w:color w:val="auto"/>
+          <w:sz w:val="22"/>
+          <w:szCs w:val="22"/>
+          <w:bdr w:val="none" w:sz="0" w:space="0" w:color="auto"/>
+          <w14:textOutline w14:w="0" w14:cap="rnd" w14:cmpd="sng" w14:algn="ctr">
+            <w14:noFill/>
+            <w14:prstDash w14:val="solid"/>
+            <w14:bevel/>
+          </w14:textOutline>
+        </w:rPr>
+        <w:tab/>
+      </w:r>
+      <w:r>
+        <w:rPr>
+          <w:noProof/>
+          <w:u w:color="000000"/>
           <w:lang w:val="en-GB"/>
+          <w14:textOutline w14:w="12700" w14:cap="flat" w14:cmpd="sng" w14:algn="ctr">
+            <w14:noFill/>
+            <w14:prstDash w14:val="solid"/>
+            <w14:miter w14:lim="400000"/>
+          </w14:textOutline>
         </w:rPr>
         <w:t>Interface Design Description Overview</w:t>
       </w:r>
       <w:r>
         <w:rPr>
-          <w:rFonts w:eastAsia="Arial Unicode MS" w:cs="Arial Unicode MS"/>
-          <w:lang w:val="en-GB"/>
+          <w:noProof/>
         </w:rPr>
         <w:tab/>
       </w:r>
       <w:r>
         <w:rPr>
-          <w:lang w:val="en-GB"/>
+          <w:noProof/>
         </w:rPr>
         <w:fldChar w:fldCharType="begin"/>
       </w:r>
       <w:r>
         <w:rPr>
-          <w:lang w:val="en-GB"/>
-        </w:rPr>
-        <w:instrText xml:space="preserve"> PAGEREF _Toc \h </w:instrText>
-      </w:r>
-      <w:r>
-        <w:rPr>
-          <w:lang w:val="en-GB"/>
-        </w:rPr>
-      </w:r>
-      <w:r>
-        <w:rPr>
-          <w:lang w:val="en-GB"/>
+          <w:noProof/>
+        </w:rPr>
+        <w:instrText xml:space="preserve"> PAGEREF _Toc60144643 \h </w:instrText>
+      </w:r>
+      <w:r>
+        <w:rPr>
+          <w:noProof/>
+        </w:rPr>
+      </w:r>
+      <w:r>
+        <w:rPr>
+          <w:noProof/>
         </w:rPr>
         <w:fldChar w:fldCharType="separate"/>
       </w:r>
       <w:r>
         <w:rPr>
           <w:noProof/>
-          <w:lang w:val="en-GB"/>
         </w:rPr>
         <w:t>3</w:t>
       </w:r>
       <w:r>
         <w:rPr>
-          <w:lang w:val="en-GB"/>
+          <w:noProof/>
         </w:rPr>
         <w:fldChar w:fldCharType="end"/>
       </w:r>
@@ -1500,61 +1472,104 @@
     <w:p>
       <w:pPr>
         <w:pStyle w:val="Innehll2"/>
-        <w:numPr>
-          <w:ilvl w:val="0"/>
-          <w:numId w:val="1"/>
-        </w:numPr>
-        <w:rPr>
+        <w:tabs>
+          <w:tab w:val="left" w:pos="660"/>
+        </w:tabs>
+        <w:rPr>
+          <w:rFonts w:asciiTheme="minorHAnsi" w:eastAsiaTheme="minorEastAsia" w:hAnsiTheme="minorHAnsi" w:cstheme="minorBidi"/>
+          <w:noProof/>
+          <w:color w:val="auto"/>
+          <w:sz w:val="22"/>
+          <w:szCs w:val="22"/>
+          <w:bdr w:val="none" w:sz="0" w:space="0" w:color="auto"/>
+          <w14:textOutline w14:w="0" w14:cap="rnd" w14:cmpd="sng" w14:algn="ctr">
+            <w14:noFill/>
+            <w14:prstDash w14:val="solid"/>
+            <w14:bevel/>
+          </w14:textOutline>
+        </w:rPr>
+      </w:pPr>
+      <w:r>
+        <w:rPr>
+          <w:rFonts w:hAnsi="Arial Unicode MS"/>
+          <w:noProof/>
+          <w:u w:color="000000"/>
           <w:lang w:val="en-GB"/>
-        </w:rPr>
-      </w:pPr>
-      <w:r>
-        <w:rPr>
-          <w:rFonts w:eastAsia="Arial Unicode MS" w:cs="Arial Unicode MS"/>
+          <w14:textOutline w14:w="12700" w14:cap="flat" w14:cmpd="sng" w14:algn="ctr">
+            <w14:noFill/>
+            <w14:prstDash w14:val="solid"/>
+            <w14:miter w14:lim="400000"/>
+          </w14:textOutline>
+        </w:rPr>
+        <w:t>2.</w:t>
+      </w:r>
+      <w:r>
+        <w:rPr>
+          <w:rFonts w:asciiTheme="minorHAnsi" w:eastAsiaTheme="minorEastAsia" w:hAnsiTheme="minorHAnsi" w:cstheme="minorBidi"/>
+          <w:noProof/>
+          <w:color w:val="auto"/>
+          <w:sz w:val="22"/>
+          <w:szCs w:val="22"/>
+          <w:bdr w:val="none" w:sz="0" w:space="0" w:color="auto"/>
+          <w14:textOutline w14:w="0" w14:cap="rnd" w14:cmpd="sng" w14:algn="ctr">
+            <w14:noFill/>
+            <w14:prstDash w14:val="solid"/>
+            <w14:bevel/>
+          </w14:textOutline>
+        </w:rPr>
+        <w:tab/>
+      </w:r>
+      <w:r>
+        <w:rPr>
+          <w:noProof/>
+          <w:u w:color="000000"/>
           <w:lang w:val="en-GB"/>
+          <w14:textOutline w14:w="12700" w14:cap="flat" w14:cmpd="sng" w14:algn="ctr">
+            <w14:noFill/>
+            <w14:prstDash w14:val="solid"/>
+            <w14:miter w14:lim="400000"/>
+          </w14:textOutline>
         </w:rPr>
         <w:t>Service Interfaces</w:t>
       </w:r>
       <w:r>
         <w:rPr>
-          <w:rFonts w:eastAsia="Arial Unicode MS" w:cs="Arial Unicode MS"/>
-          <w:lang w:val="en-GB"/>
+          <w:noProof/>
         </w:rPr>
         <w:tab/>
       </w:r>
       <w:r>
         <w:rPr>
-          <w:lang w:val="en-GB"/>
+          <w:noProof/>
         </w:rPr>
         <w:fldChar w:fldCharType="begin"/>
       </w:r>
       <w:r>
         <w:rPr>
-          <w:lang w:val="en-GB"/>
-        </w:rPr>
-        <w:instrText xml:space="preserve"> PAGEREF _Toc1 \h </w:instrText>
-      </w:r>
-      <w:r>
-        <w:rPr>
-          <w:lang w:val="en-GB"/>
-        </w:rPr>
-      </w:r>
-      <w:r>
-        <w:rPr>
-          <w:lang w:val="en-GB"/>
+          <w:noProof/>
+        </w:rPr>
+        <w:instrText xml:space="preserve"> PAGEREF _Toc60144644 \h </w:instrText>
+      </w:r>
+      <w:r>
+        <w:rPr>
+          <w:noProof/>
+        </w:rPr>
+      </w:r>
+      <w:r>
+        <w:rPr>
+          <w:noProof/>
         </w:rPr>
         <w:fldChar w:fldCharType="separate"/>
       </w:r>
       <w:r>
         <w:rPr>
           <w:noProof/>
-          <w:lang w:val="en-GB"/>
         </w:rPr>
         <w:t>3</w:t>
       </w:r>
       <w:r>
         <w:rPr>
-          <w:lang w:val="en-GB"/>
+          <w:noProof/>
         </w:rPr>
         <w:fldChar w:fldCharType="end"/>
       </w:r>
@@ -1562,58 +1577,104 @@
     <w:p>
       <w:pPr>
         <w:pStyle w:val="Innehll2"/>
-        <w:numPr>
-          <w:ilvl w:val="1"/>
-          <w:numId w:val="1"/>
-        </w:numPr>
-        <w:rPr>
+        <w:tabs>
+          <w:tab w:val="left" w:pos="880"/>
+        </w:tabs>
+        <w:rPr>
+          <w:rFonts w:asciiTheme="minorHAnsi" w:eastAsiaTheme="minorEastAsia" w:hAnsiTheme="minorHAnsi" w:cstheme="minorBidi"/>
+          <w:noProof/>
+          <w:color w:val="auto"/>
+          <w:sz w:val="22"/>
+          <w:szCs w:val="22"/>
+          <w:bdr w:val="none" w:sz="0" w:space="0" w:color="auto"/>
+          <w14:textOutline w14:w="0" w14:cap="rnd" w14:cmpd="sng" w14:algn="ctr">
+            <w14:noFill/>
+            <w14:prstDash w14:val="solid"/>
+            <w14:bevel/>
+          </w14:textOutline>
+        </w:rPr>
+      </w:pPr>
+      <w:r>
+        <w:rPr>
+          <w:rFonts w:hAnsi="Arial Unicode MS"/>
+          <w:noProof/>
+          <w:u w:color="000000"/>
           <w:lang w:val="en-GB"/>
-        </w:rPr>
-      </w:pPr>
-      <w:r>
-        <w:rPr>
-          <w:rFonts w:eastAsia="Arial Unicode MS" w:cs="Arial Unicode MS"/>
+          <w14:textOutline w14:w="12700" w14:cap="flat" w14:cmpd="sng" w14:algn="ctr">
+            <w14:noFill/>
+            <w14:prstDash w14:val="solid"/>
+            <w14:miter w14:lim="400000"/>
+          </w14:textOutline>
+        </w:rPr>
+        <w:t>2.1.</w:t>
+      </w:r>
+      <w:r>
+        <w:rPr>
+          <w:rFonts w:asciiTheme="minorHAnsi" w:eastAsiaTheme="minorEastAsia" w:hAnsiTheme="minorHAnsi" w:cstheme="minorBidi"/>
+          <w:noProof/>
+          <w:color w:val="auto"/>
+          <w:sz w:val="22"/>
+          <w:szCs w:val="22"/>
+          <w:bdr w:val="none" w:sz="0" w:space="0" w:color="auto"/>
+          <w14:textOutline w14:w="0" w14:cap="rnd" w14:cmpd="sng" w14:algn="ctr">
+            <w14:noFill/>
+            <w14:prstDash w14:val="solid"/>
+            <w14:bevel/>
+          </w14:textOutline>
+        </w:rPr>
+        <w:tab/>
+      </w:r>
+      <w:r>
+        <w:rPr>
+          <w:noProof/>
+          <w:u w:color="000000"/>
           <w:lang w:val="en-GB"/>
+          <w14:textOutline w14:w="12700" w14:cap="flat" w14:cmpd="sng" w14:algn="ctr">
+            <w14:noFill/>
+            <w14:prstDash w14:val="solid"/>
+            <w14:miter w14:lim="400000"/>
+          </w14:textOutline>
         </w:rPr>
         <w:t>REST API</w:t>
       </w:r>
       <w:r>
         <w:rPr>
-          <w:rFonts w:eastAsia="Arial Unicode MS" w:cs="Arial Unicode MS"/>
-          <w:lang w:val="en-GB"/>
+          <w:noProof/>
         </w:rPr>
         <w:tab/>
       </w:r>
       <w:r>
         <w:rPr>
-          <w:lang w:val="en-GB"/>
+          <w:noProof/>
         </w:rPr>
         <w:fldChar w:fldCharType="begin"/>
       </w:r>
       <w:r>
         <w:rPr>
-          <w:lang w:val="en-GB"/>
-        </w:rPr>
-        <w:instrText xml:space="preserve"> PAGEREF _Toc2 \h </w:instrText>
-      </w:r>
-      <w:r>
-        <w:rPr>
-          <w:lang w:val="en-GB"/>
+          <w:noProof/>
+        </w:rPr>
+        <w:instrText xml:space="preserve"> PAGEREF _Toc60144645 \h </w:instrText>
+      </w:r>
+      <w:r>
+        <w:rPr>
+          <w:noProof/>
+        </w:rPr>
+      </w:r>
+      <w:r>
+        <w:rPr>
+          <w:noProof/>
         </w:rPr>
         <w:fldChar w:fldCharType="separate"/>
       </w:r>
       <w:r>
         <w:rPr>
-          <w:b/>
-          <w:bCs/>
-          <w:noProof/>
-          <w:lang w:val="sv-SE"/>
-        </w:rPr>
-        <w:t>Fel! Bokmärket är inte definierat.</w:t>
-      </w:r>
-      <w:r>
-        <w:rPr>
-          <w:lang w:val="en-GB"/>
+          <w:noProof/>
+        </w:rPr>
+        <w:t>3</w:t>
+      </w:r>
+      <w:r>
+        <w:rPr>
+          <w:noProof/>
         </w:rPr>
         <w:fldChar w:fldCharType="end"/>
       </w:r>
@@ -1621,61 +1682,85 @@
     <w:p>
       <w:pPr>
         <w:pStyle w:val="Innehll2"/>
-        <w:numPr>
-          <w:ilvl w:val="2"/>
-          <w:numId w:val="1"/>
-        </w:numPr>
-        <w:rPr>
+        <w:rPr>
+          <w:rFonts w:asciiTheme="minorHAnsi" w:eastAsiaTheme="minorEastAsia" w:hAnsiTheme="minorHAnsi" w:cstheme="minorBidi"/>
+          <w:noProof/>
+          <w:color w:val="auto"/>
+          <w:sz w:val="22"/>
+          <w:szCs w:val="22"/>
+          <w:bdr w:val="none" w:sz="0" w:space="0" w:color="auto"/>
+          <w14:textOutline w14:w="0" w14:cap="rnd" w14:cmpd="sng" w14:algn="ctr">
+            <w14:noFill/>
+            <w14:prstDash w14:val="solid"/>
+            <w14:bevel/>
+          </w14:textOutline>
+        </w:rPr>
+      </w:pPr>
+      <w:r>
+        <w:rPr>
+          <w:rFonts w:hAnsi="Arial Unicode MS"/>
+          <w:noProof/>
+          <w:u w:color="000000"/>
           <w:lang w:val="en-GB"/>
-        </w:rPr>
-      </w:pPr>
-      <w:r>
-        <w:rPr>
-          <w:rFonts w:eastAsia="Arial Unicode MS" w:cs="Arial Unicode MS"/>
+          <w14:textOutline w14:w="12700" w14:cap="flat" w14:cmpd="sng" w14:algn="ctr">
+            <w14:noFill/>
+            <w14:prstDash w14:val="solid"/>
+            <w14:miter w14:lim="400000"/>
+          </w14:textOutline>
+        </w:rPr>
+        <w:t>2.1.1.</w:t>
+      </w:r>
+      <w:r>
+        <w:rPr>
+          <w:noProof/>
+          <w:u w:color="000000"/>
           <w:lang w:val="en-GB"/>
-        </w:rPr>
-        <w:t>Data Model</w:t>
-      </w:r>
-      <w:r>
-        <w:rPr>
-          <w:rFonts w:eastAsia="Arial Unicode MS" w:cs="Arial Unicode MS"/>
-          <w:lang w:val="en-GB"/>
+          <w14:textOutline w14:w="12700" w14:cap="flat" w14:cmpd="sng" w14:algn="ctr">
+            <w14:noFill/>
+            <w14:prstDash w14:val="solid"/>
+            <w14:miter w14:lim="400000"/>
+          </w14:textOutline>
+        </w:rPr>
+        <w:t xml:space="preserve"> Data Model</w:t>
+      </w:r>
+      <w:r>
+        <w:rPr>
+          <w:noProof/>
         </w:rPr>
         <w:tab/>
       </w:r>
       <w:r>
         <w:rPr>
-          <w:lang w:val="en-GB"/>
+          <w:noProof/>
         </w:rPr>
         <w:fldChar w:fldCharType="begin"/>
       </w:r>
       <w:r>
         <w:rPr>
-          <w:lang w:val="en-GB"/>
-        </w:rPr>
-        <w:instrText xml:space="preserve"> PAGEREF _Toc3 \h </w:instrText>
-      </w:r>
-      <w:r>
-        <w:rPr>
-          <w:lang w:val="en-GB"/>
-        </w:rPr>
-      </w:r>
-      <w:r>
-        <w:rPr>
-          <w:lang w:val="en-GB"/>
+          <w:noProof/>
+        </w:rPr>
+        <w:instrText xml:space="preserve"> PAGEREF _Toc60144646 \h </w:instrText>
+      </w:r>
+      <w:r>
+        <w:rPr>
+          <w:noProof/>
+        </w:rPr>
+      </w:r>
+      <w:r>
+        <w:rPr>
+          <w:noProof/>
         </w:rPr>
         <w:fldChar w:fldCharType="separate"/>
       </w:r>
       <w:r>
         <w:rPr>
           <w:noProof/>
-          <w:lang w:val="en-GB"/>
         </w:rPr>
         <w:t>4</w:t>
       </w:r>
       <w:r>
         <w:rPr>
-          <w:lang w:val="en-GB"/>
+          <w:noProof/>
         </w:rPr>
         <w:fldChar w:fldCharType="end"/>
       </w:r>
@@ -1683,61 +1768,85 @@
     <w:p>
       <w:pPr>
         <w:pStyle w:val="Innehll2"/>
-        <w:numPr>
-          <w:ilvl w:val="2"/>
-          <w:numId w:val="1"/>
-        </w:numPr>
-        <w:rPr>
+        <w:rPr>
+          <w:rFonts w:asciiTheme="minorHAnsi" w:eastAsiaTheme="minorEastAsia" w:hAnsiTheme="minorHAnsi" w:cstheme="minorBidi"/>
+          <w:noProof/>
+          <w:color w:val="auto"/>
+          <w:sz w:val="22"/>
+          <w:szCs w:val="22"/>
+          <w:bdr w:val="none" w:sz="0" w:space="0" w:color="auto"/>
+          <w14:textOutline w14:w="0" w14:cap="rnd" w14:cmpd="sng" w14:algn="ctr">
+            <w14:noFill/>
+            <w14:prstDash w14:val="solid"/>
+            <w14:bevel/>
+          </w14:textOutline>
+        </w:rPr>
+      </w:pPr>
+      <w:r>
+        <w:rPr>
+          <w:rFonts w:hAnsi="Arial Unicode MS"/>
+          <w:noProof/>
+          <w:u w:color="000000"/>
           <w:lang w:val="en-GB"/>
-        </w:rPr>
-      </w:pPr>
-      <w:r>
-        <w:rPr>
-          <w:rFonts w:eastAsia="Arial Unicode MS" w:cs="Arial Unicode MS"/>
+          <w14:textOutline w14:w="12700" w14:cap="flat" w14:cmpd="sng" w14:algn="ctr">
+            <w14:noFill/>
+            <w14:prstDash w14:val="solid"/>
+            <w14:miter w14:lim="400000"/>
+          </w14:textOutline>
+        </w:rPr>
+        <w:t>2.1.2.</w:t>
+      </w:r>
+      <w:r>
+        <w:rPr>
+          <w:noProof/>
+          <w:u w:color="000000"/>
           <w:lang w:val="en-GB"/>
-        </w:rPr>
-        <w:t>Status and Error handling</w:t>
-      </w:r>
-      <w:r>
-        <w:rPr>
-          <w:rFonts w:eastAsia="Arial Unicode MS" w:cs="Arial Unicode MS"/>
-          <w:lang w:val="en-GB"/>
+          <w14:textOutline w14:w="12700" w14:cap="flat" w14:cmpd="sng" w14:algn="ctr">
+            <w14:noFill/>
+            <w14:prstDash w14:val="solid"/>
+            <w14:miter w14:lim="400000"/>
+          </w14:textOutline>
+        </w:rPr>
+        <w:t xml:space="preserve"> Status and Error handling</w:t>
+      </w:r>
+      <w:r>
+        <w:rPr>
+          <w:noProof/>
         </w:rPr>
         <w:tab/>
       </w:r>
       <w:r>
         <w:rPr>
-          <w:lang w:val="en-GB"/>
+          <w:noProof/>
         </w:rPr>
         <w:fldChar w:fldCharType="begin"/>
       </w:r>
       <w:r>
         <w:rPr>
-          <w:lang w:val="en-GB"/>
-        </w:rPr>
-        <w:instrText xml:space="preserve"> PAGEREF _Toc4 \h </w:instrText>
-      </w:r>
-      <w:r>
-        <w:rPr>
-          <w:lang w:val="en-GB"/>
-        </w:rPr>
-      </w:r>
-      <w:r>
-        <w:rPr>
-          <w:lang w:val="en-GB"/>
+          <w:noProof/>
+        </w:rPr>
+        <w:instrText xml:space="preserve"> PAGEREF _Toc60144647 \h </w:instrText>
+      </w:r>
+      <w:r>
+        <w:rPr>
+          <w:noProof/>
+        </w:rPr>
+      </w:r>
+      <w:r>
+        <w:rPr>
+          <w:noProof/>
         </w:rPr>
         <w:fldChar w:fldCharType="separate"/>
       </w:r>
       <w:r>
         <w:rPr>
           <w:noProof/>
-          <w:lang w:val="en-GB"/>
         </w:rPr>
         <w:t>4</w:t>
       </w:r>
       <w:r>
         <w:rPr>
-          <w:lang w:val="en-GB"/>
+          <w:noProof/>
         </w:rPr>
         <w:fldChar w:fldCharType="end"/>
       </w:r>
@@ -1745,61 +1854,85 @@
     <w:p>
       <w:pPr>
         <w:pStyle w:val="Innehll2"/>
-        <w:numPr>
-          <w:ilvl w:val="2"/>
-          <w:numId w:val="1"/>
-        </w:numPr>
-        <w:rPr>
+        <w:rPr>
+          <w:rFonts w:asciiTheme="minorHAnsi" w:eastAsiaTheme="minorEastAsia" w:hAnsiTheme="minorHAnsi" w:cstheme="minorBidi"/>
+          <w:noProof/>
+          <w:color w:val="auto"/>
+          <w:sz w:val="22"/>
+          <w:szCs w:val="22"/>
+          <w:bdr w:val="none" w:sz="0" w:space="0" w:color="auto"/>
+          <w14:textOutline w14:w="0" w14:cap="rnd" w14:cmpd="sng" w14:algn="ctr">
+            <w14:noFill/>
+            <w14:prstDash w14:val="solid"/>
+            <w14:bevel/>
+          </w14:textOutline>
+        </w:rPr>
+      </w:pPr>
+      <w:r>
+        <w:rPr>
+          <w:rFonts w:hAnsi="Arial Unicode MS"/>
+          <w:noProof/>
+          <w:u w:color="000000"/>
           <w:lang w:val="en-GB"/>
-        </w:rPr>
-      </w:pPr>
-      <w:r>
-        <w:rPr>
-          <w:rFonts w:eastAsia="Arial Unicode MS" w:cs="Arial Unicode MS"/>
+          <w14:textOutline w14:w="12700" w14:cap="flat" w14:cmpd="sng" w14:algn="ctr">
+            <w14:noFill/>
+            <w14:prstDash w14:val="solid"/>
+            <w14:miter w14:lim="400000"/>
+          </w14:textOutline>
+        </w:rPr>
+        <w:t>2.1.3.</w:t>
+      </w:r>
+      <w:r>
+        <w:rPr>
+          <w:noProof/>
+          <w:u w:color="000000"/>
           <w:lang w:val="en-GB"/>
-        </w:rPr>
-        <w:t>Interaction with consumers</w:t>
-      </w:r>
-      <w:r>
-        <w:rPr>
-          <w:rFonts w:eastAsia="Arial Unicode MS" w:cs="Arial Unicode MS"/>
-          <w:lang w:val="en-GB"/>
+          <w14:textOutline w14:w="12700" w14:cap="flat" w14:cmpd="sng" w14:algn="ctr">
+            <w14:noFill/>
+            <w14:prstDash w14:val="solid"/>
+            <w14:miter w14:lim="400000"/>
+          </w14:textOutline>
+        </w:rPr>
+        <w:t xml:space="preserve"> Interaction with consumers</w:t>
+      </w:r>
+      <w:r>
+        <w:rPr>
+          <w:noProof/>
         </w:rPr>
         <w:tab/>
       </w:r>
       <w:r>
         <w:rPr>
-          <w:lang w:val="en-GB"/>
+          <w:noProof/>
         </w:rPr>
         <w:fldChar w:fldCharType="begin"/>
       </w:r>
       <w:r>
         <w:rPr>
-          <w:lang w:val="en-GB"/>
-        </w:rPr>
-        <w:instrText xml:space="preserve"> PAGEREF _Toc5 \h </w:instrText>
-      </w:r>
-      <w:r>
-        <w:rPr>
-          <w:lang w:val="en-GB"/>
-        </w:rPr>
-      </w:r>
-      <w:r>
-        <w:rPr>
-          <w:lang w:val="en-GB"/>
+          <w:noProof/>
+        </w:rPr>
+        <w:instrText xml:space="preserve"> PAGEREF _Toc60144648 \h </w:instrText>
+      </w:r>
+      <w:r>
+        <w:rPr>
+          <w:noProof/>
+        </w:rPr>
+      </w:r>
+      <w:r>
+        <w:rPr>
+          <w:noProof/>
         </w:rPr>
         <w:fldChar w:fldCharType="separate"/>
       </w:r>
       <w:r>
         <w:rPr>
           <w:noProof/>
-          <w:lang w:val="en-GB"/>
         </w:rPr>
         <w:t>5</w:t>
       </w:r>
       <w:r>
         <w:rPr>
-          <w:lang w:val="en-GB"/>
+          <w:noProof/>
         </w:rPr>
         <w:fldChar w:fldCharType="end"/>
       </w:r>
@@ -1807,61 +1940,104 @@
     <w:p>
       <w:pPr>
         <w:pStyle w:val="Innehll2"/>
-        <w:numPr>
-          <w:ilvl w:val="0"/>
-          <w:numId w:val="1"/>
-        </w:numPr>
-        <w:rPr>
+        <w:tabs>
+          <w:tab w:val="left" w:pos="660"/>
+        </w:tabs>
+        <w:rPr>
+          <w:rFonts w:asciiTheme="minorHAnsi" w:eastAsiaTheme="minorEastAsia" w:hAnsiTheme="minorHAnsi" w:cstheme="minorBidi"/>
+          <w:noProof/>
+          <w:color w:val="auto"/>
+          <w:sz w:val="22"/>
+          <w:szCs w:val="22"/>
+          <w:bdr w:val="none" w:sz="0" w:space="0" w:color="auto"/>
+          <w14:textOutline w14:w="0" w14:cap="rnd" w14:cmpd="sng" w14:algn="ctr">
+            <w14:noFill/>
+            <w14:prstDash w14:val="solid"/>
+            <w14:bevel/>
+          </w14:textOutline>
+        </w:rPr>
+      </w:pPr>
+      <w:r>
+        <w:rPr>
+          <w:rFonts w:hAnsi="Arial Unicode MS"/>
+          <w:noProof/>
+          <w:u w:color="000000"/>
           <w:lang w:val="en-GB"/>
-        </w:rPr>
-      </w:pPr>
-      <w:r>
-        <w:rPr>
-          <w:rFonts w:eastAsia="Arial Unicode MS" w:cs="Arial Unicode MS"/>
+          <w14:textOutline w14:w="12700" w14:cap="flat" w14:cmpd="sng" w14:algn="ctr">
+            <w14:noFill/>
+            <w14:prstDash w14:val="solid"/>
+            <w14:miter w14:lim="400000"/>
+          </w14:textOutline>
+        </w:rPr>
+        <w:t>3.</w:t>
+      </w:r>
+      <w:r>
+        <w:rPr>
+          <w:rFonts w:asciiTheme="minorHAnsi" w:eastAsiaTheme="minorEastAsia" w:hAnsiTheme="minorHAnsi" w:cstheme="minorBidi"/>
+          <w:noProof/>
+          <w:color w:val="auto"/>
+          <w:sz w:val="22"/>
+          <w:szCs w:val="22"/>
+          <w:bdr w:val="none" w:sz="0" w:space="0" w:color="auto"/>
+          <w14:textOutline w14:w="0" w14:cap="rnd" w14:cmpd="sng" w14:algn="ctr">
+            <w14:noFill/>
+            <w14:prstDash w14:val="solid"/>
+            <w14:bevel/>
+          </w14:textOutline>
+        </w:rPr>
+        <w:tab/>
+      </w:r>
+      <w:r>
+        <w:rPr>
+          <w:noProof/>
+          <w:u w:color="000000"/>
           <w:lang w:val="en-GB"/>
+          <w14:textOutline w14:w="12700" w14:cap="flat" w14:cmpd="sng" w14:algn="ctr">
+            <w14:noFill/>
+            <w14:prstDash w14:val="solid"/>
+            <w14:miter w14:lim="400000"/>
+          </w14:textOutline>
         </w:rPr>
         <w:t>Security</w:t>
       </w:r>
       <w:r>
         <w:rPr>
-          <w:rFonts w:eastAsia="Arial Unicode MS" w:cs="Arial Unicode MS"/>
-          <w:lang w:val="en-GB"/>
+          <w:noProof/>
         </w:rPr>
         <w:tab/>
       </w:r>
       <w:r>
         <w:rPr>
-          <w:lang w:val="en-GB"/>
+          <w:noProof/>
         </w:rPr>
         <w:fldChar w:fldCharType="begin"/>
       </w:r>
       <w:r>
         <w:rPr>
-          <w:lang w:val="en-GB"/>
-        </w:rPr>
-        <w:instrText xml:space="preserve"> PAGEREF _Toc9 \h </w:instrText>
-      </w:r>
-      <w:r>
-        <w:rPr>
-          <w:lang w:val="en-GB"/>
-        </w:rPr>
-      </w:r>
-      <w:r>
-        <w:rPr>
-          <w:lang w:val="en-GB"/>
+          <w:noProof/>
+        </w:rPr>
+        <w:instrText xml:space="preserve"> PAGEREF _Toc60144649 \h </w:instrText>
+      </w:r>
+      <w:r>
+        <w:rPr>
+          <w:noProof/>
+        </w:rPr>
+      </w:r>
+      <w:r>
+        <w:rPr>
+          <w:noProof/>
         </w:rPr>
         <w:fldChar w:fldCharType="separate"/>
       </w:r>
       <w:r>
         <w:rPr>
           <w:noProof/>
-          <w:lang w:val="en-GB"/>
         </w:rPr>
         <w:t>5</w:t>
       </w:r>
       <w:r>
         <w:rPr>
-          <w:lang w:val="en-GB"/>
+          <w:noProof/>
         </w:rPr>
         <w:fldChar w:fldCharType="end"/>
       </w:r>
@@ -1869,61 +2045,104 @@
     <w:p>
       <w:pPr>
         <w:pStyle w:val="Innehll2"/>
-        <w:numPr>
-          <w:ilvl w:val="1"/>
-          <w:numId w:val="1"/>
-        </w:numPr>
-        <w:rPr>
+        <w:tabs>
+          <w:tab w:val="left" w:pos="880"/>
+        </w:tabs>
+        <w:rPr>
+          <w:rFonts w:asciiTheme="minorHAnsi" w:eastAsiaTheme="minorEastAsia" w:hAnsiTheme="minorHAnsi" w:cstheme="minorBidi"/>
+          <w:noProof/>
+          <w:color w:val="auto"/>
+          <w:sz w:val="22"/>
+          <w:szCs w:val="22"/>
+          <w:bdr w:val="none" w:sz="0" w:space="0" w:color="auto"/>
+          <w14:textOutline w14:w="0" w14:cap="rnd" w14:cmpd="sng" w14:algn="ctr">
+            <w14:noFill/>
+            <w14:prstDash w14:val="solid"/>
+            <w14:bevel/>
+          </w14:textOutline>
+        </w:rPr>
+      </w:pPr>
+      <w:r>
+        <w:rPr>
+          <w:rFonts w:hAnsi="Arial Unicode MS"/>
+          <w:noProof/>
+          <w:u w:color="000000"/>
           <w:lang w:val="en-GB"/>
-        </w:rPr>
-      </w:pPr>
-      <w:r>
-        <w:rPr>
-          <w:rFonts w:eastAsia="Arial Unicode MS" w:cs="Arial Unicode MS"/>
+          <w14:textOutline w14:w="12700" w14:cap="flat" w14:cmpd="sng" w14:algn="ctr">
+            <w14:noFill/>
+            <w14:prstDash w14:val="solid"/>
+            <w14:miter w14:lim="400000"/>
+          </w14:textOutline>
+        </w:rPr>
+        <w:t>3.1.</w:t>
+      </w:r>
+      <w:r>
+        <w:rPr>
+          <w:rFonts w:asciiTheme="minorHAnsi" w:eastAsiaTheme="minorEastAsia" w:hAnsiTheme="minorHAnsi" w:cstheme="minorBidi"/>
+          <w:noProof/>
+          <w:color w:val="auto"/>
+          <w:sz w:val="22"/>
+          <w:szCs w:val="22"/>
+          <w:bdr w:val="none" w:sz="0" w:space="0" w:color="auto"/>
+          <w14:textOutline w14:w="0" w14:cap="rnd" w14:cmpd="sng" w14:algn="ctr">
+            <w14:noFill/>
+            <w14:prstDash w14:val="solid"/>
+            <w14:bevel/>
+          </w14:textOutline>
+        </w:rPr>
+        <w:tab/>
+      </w:r>
+      <w:r>
+        <w:rPr>
+          <w:noProof/>
+          <w:u w:color="000000"/>
           <w:lang w:val="en-GB"/>
+          <w14:textOutline w14:w="12700" w14:cap="flat" w14:cmpd="sng" w14:algn="ctr">
+            <w14:noFill/>
+            <w14:prstDash w14:val="solid"/>
+            <w14:miter w14:lim="400000"/>
+          </w14:textOutline>
         </w:rPr>
         <w:t>Certificate</w:t>
       </w:r>
       <w:r>
         <w:rPr>
-          <w:rFonts w:eastAsia="Arial Unicode MS" w:cs="Arial Unicode MS"/>
-          <w:lang w:val="en-GB"/>
+          <w:noProof/>
         </w:rPr>
         <w:tab/>
       </w:r>
       <w:r>
         <w:rPr>
-          <w:lang w:val="en-GB"/>
+          <w:noProof/>
         </w:rPr>
         <w:fldChar w:fldCharType="begin"/>
       </w:r>
       <w:r>
         <w:rPr>
-          <w:lang w:val="en-GB"/>
-        </w:rPr>
-        <w:instrText xml:space="preserve"> PAGEREF _Toc10 \h </w:instrText>
-      </w:r>
-      <w:r>
-        <w:rPr>
-          <w:lang w:val="en-GB"/>
-        </w:rPr>
-      </w:r>
-      <w:r>
-        <w:rPr>
-          <w:lang w:val="en-GB"/>
+          <w:noProof/>
+        </w:rPr>
+        <w:instrText xml:space="preserve"> PAGEREF _Toc60144650 \h </w:instrText>
+      </w:r>
+      <w:r>
+        <w:rPr>
+          <w:noProof/>
+        </w:rPr>
+      </w:r>
+      <w:r>
+        <w:rPr>
+          <w:noProof/>
         </w:rPr>
         <w:fldChar w:fldCharType="separate"/>
       </w:r>
       <w:r>
         <w:rPr>
           <w:noProof/>
-          <w:lang w:val="en-GB"/>
         </w:rPr>
         <w:t>5</w:t>
       </w:r>
       <w:r>
         <w:rPr>
-          <w:lang w:val="en-GB"/>
+          <w:noProof/>
         </w:rPr>
         <w:fldChar w:fldCharType="end"/>
       </w:r>
@@ -1931,61 +2150,104 @@
     <w:p>
       <w:pPr>
         <w:pStyle w:val="Innehll2"/>
-        <w:numPr>
-          <w:ilvl w:val="0"/>
-          <w:numId w:val="1"/>
-        </w:numPr>
-        <w:rPr>
+        <w:tabs>
+          <w:tab w:val="left" w:pos="660"/>
+        </w:tabs>
+        <w:rPr>
+          <w:rFonts w:asciiTheme="minorHAnsi" w:eastAsiaTheme="minorEastAsia" w:hAnsiTheme="minorHAnsi" w:cstheme="minorBidi"/>
+          <w:noProof/>
+          <w:color w:val="auto"/>
+          <w:sz w:val="22"/>
+          <w:szCs w:val="22"/>
+          <w:bdr w:val="none" w:sz="0" w:space="0" w:color="auto"/>
+          <w14:textOutline w14:w="0" w14:cap="rnd" w14:cmpd="sng" w14:algn="ctr">
+            <w14:noFill/>
+            <w14:prstDash w14:val="solid"/>
+            <w14:bevel/>
+          </w14:textOutline>
+        </w:rPr>
+      </w:pPr>
+      <w:r>
+        <w:rPr>
+          <w:rFonts w:hAnsi="Arial Unicode MS"/>
+          <w:noProof/>
+          <w:u w:color="000000"/>
           <w:lang w:val="en-GB"/>
-        </w:rPr>
-      </w:pPr>
-      <w:r>
-        <w:rPr>
-          <w:rFonts w:eastAsia="Arial Unicode MS" w:cs="Arial Unicode MS"/>
+          <w14:textOutline w14:w="12700" w14:cap="flat" w14:cmpd="sng" w14:algn="ctr">
+            <w14:noFill/>
+            <w14:prstDash w14:val="solid"/>
+            <w14:miter w14:lim="400000"/>
+          </w14:textOutline>
+        </w:rPr>
+        <w:t>4.</w:t>
+      </w:r>
+      <w:r>
+        <w:rPr>
+          <w:rFonts w:asciiTheme="minorHAnsi" w:eastAsiaTheme="minorEastAsia" w:hAnsiTheme="minorHAnsi" w:cstheme="minorBidi"/>
+          <w:noProof/>
+          <w:color w:val="auto"/>
+          <w:sz w:val="22"/>
+          <w:szCs w:val="22"/>
+          <w:bdr w:val="none" w:sz="0" w:space="0" w:color="auto"/>
+          <w14:textOutline w14:w="0" w14:cap="rnd" w14:cmpd="sng" w14:algn="ctr">
+            <w14:noFill/>
+            <w14:prstDash w14:val="solid"/>
+            <w14:bevel/>
+          </w14:textOutline>
+        </w:rPr>
+        <w:tab/>
+      </w:r>
+      <w:r>
+        <w:rPr>
+          <w:noProof/>
+          <w:u w:color="000000"/>
           <w:lang w:val="en-GB"/>
+          <w14:textOutline w14:w="12700" w14:cap="flat" w14:cmpd="sng" w14:algn="ctr">
+            <w14:noFill/>
+            <w14:prstDash w14:val="solid"/>
+            <w14:miter w14:lim="400000"/>
+          </w14:textOutline>
         </w:rPr>
         <w:t>References</w:t>
       </w:r>
       <w:r>
         <w:rPr>
-          <w:rFonts w:eastAsia="Arial Unicode MS" w:cs="Arial Unicode MS"/>
-          <w:lang w:val="en-GB"/>
+          <w:noProof/>
         </w:rPr>
         <w:tab/>
       </w:r>
       <w:r>
         <w:rPr>
-          <w:lang w:val="en-GB"/>
+          <w:noProof/>
         </w:rPr>
         <w:fldChar w:fldCharType="begin"/>
       </w:r>
       <w:r>
         <w:rPr>
-          <w:lang w:val="en-GB"/>
-        </w:rPr>
-        <w:instrText xml:space="preserve"> PAGEREF _Toc13 \h </w:instrText>
-      </w:r>
-      <w:r>
-        <w:rPr>
-          <w:lang w:val="en-GB"/>
-        </w:rPr>
-      </w:r>
-      <w:r>
-        <w:rPr>
-          <w:lang w:val="en-GB"/>
+          <w:noProof/>
+        </w:rPr>
+        <w:instrText xml:space="preserve"> PAGEREF _Toc60144651 \h </w:instrText>
+      </w:r>
+      <w:r>
+        <w:rPr>
+          <w:noProof/>
+        </w:rPr>
+      </w:r>
+      <w:r>
+        <w:rPr>
+          <w:noProof/>
         </w:rPr>
         <w:fldChar w:fldCharType="separate"/>
       </w:r>
       <w:r>
         <w:rPr>
           <w:noProof/>
-          <w:lang w:val="en-GB"/>
         </w:rPr>
         <w:t>6</w:t>
       </w:r>
       <w:r>
         <w:rPr>
-          <w:lang w:val="en-GB"/>
+          <w:noProof/>
         </w:rPr>
         <w:fldChar w:fldCharType="end"/>
       </w:r>
@@ -1993,61 +2255,104 @@
     <w:p>
       <w:pPr>
         <w:pStyle w:val="Innehll2"/>
-        <w:numPr>
-          <w:ilvl w:val="0"/>
-          <w:numId w:val="1"/>
-        </w:numPr>
-        <w:rPr>
+        <w:tabs>
+          <w:tab w:val="left" w:pos="660"/>
+        </w:tabs>
+        <w:rPr>
+          <w:rFonts w:asciiTheme="minorHAnsi" w:eastAsiaTheme="minorEastAsia" w:hAnsiTheme="minorHAnsi" w:cstheme="minorBidi"/>
+          <w:noProof/>
+          <w:color w:val="auto"/>
+          <w:sz w:val="22"/>
+          <w:szCs w:val="22"/>
+          <w:bdr w:val="none" w:sz="0" w:space="0" w:color="auto"/>
+          <w14:textOutline w14:w="0" w14:cap="rnd" w14:cmpd="sng" w14:algn="ctr">
+            <w14:noFill/>
+            <w14:prstDash w14:val="solid"/>
+            <w14:bevel/>
+          </w14:textOutline>
+        </w:rPr>
+      </w:pPr>
+      <w:r>
+        <w:rPr>
+          <w:rFonts w:hAnsi="Arial Unicode MS"/>
+          <w:noProof/>
+          <w:u w:color="000000"/>
           <w:lang w:val="en-GB"/>
-        </w:rPr>
-      </w:pPr>
-      <w:r>
-        <w:rPr>
-          <w:rFonts w:eastAsia="Arial Unicode MS" w:cs="Arial Unicode MS"/>
+          <w14:textOutline w14:w="12700" w14:cap="flat" w14:cmpd="sng" w14:algn="ctr">
+            <w14:noFill/>
+            <w14:prstDash w14:val="solid"/>
+            <w14:miter w14:lim="400000"/>
+          </w14:textOutline>
+        </w:rPr>
+        <w:t>5.</w:t>
+      </w:r>
+      <w:r>
+        <w:rPr>
+          <w:rFonts w:asciiTheme="minorHAnsi" w:eastAsiaTheme="minorEastAsia" w:hAnsiTheme="minorHAnsi" w:cstheme="minorBidi"/>
+          <w:noProof/>
+          <w:color w:val="auto"/>
+          <w:sz w:val="22"/>
+          <w:szCs w:val="22"/>
+          <w:bdr w:val="none" w:sz="0" w:space="0" w:color="auto"/>
+          <w14:textOutline w14:w="0" w14:cap="rnd" w14:cmpd="sng" w14:algn="ctr">
+            <w14:noFill/>
+            <w14:prstDash w14:val="solid"/>
+            <w14:bevel/>
+          </w14:textOutline>
+        </w:rPr>
+        <w:tab/>
+      </w:r>
+      <w:r>
+        <w:rPr>
+          <w:noProof/>
+          <w:u w:color="000000"/>
           <w:lang w:val="en-GB"/>
+          <w14:textOutline w14:w="12700" w14:cap="flat" w14:cmpd="sng" w14:algn="ctr">
+            <w14:noFill/>
+            <w14:prstDash w14:val="solid"/>
+            <w14:miter w14:lim="400000"/>
+          </w14:textOutline>
         </w:rPr>
         <w:t>Revision history</w:t>
       </w:r>
       <w:r>
         <w:rPr>
-          <w:rFonts w:eastAsia="Arial Unicode MS" w:cs="Arial Unicode MS"/>
-          <w:lang w:val="en-GB"/>
+          <w:noProof/>
         </w:rPr>
         <w:tab/>
       </w:r>
       <w:r>
         <w:rPr>
-          <w:lang w:val="en-GB"/>
+          <w:noProof/>
         </w:rPr>
         <w:fldChar w:fldCharType="begin"/>
       </w:r>
       <w:r>
         <w:rPr>
-          <w:lang w:val="en-GB"/>
-        </w:rPr>
-        <w:instrText xml:space="preserve"> PAGEREF _Toc14 \h </w:instrText>
-      </w:r>
-      <w:r>
-        <w:rPr>
-          <w:lang w:val="en-GB"/>
-        </w:rPr>
-      </w:r>
-      <w:r>
-        <w:rPr>
-          <w:lang w:val="en-GB"/>
+          <w:noProof/>
+        </w:rPr>
+        <w:instrText xml:space="preserve"> PAGEREF _Toc60144652 \h </w:instrText>
+      </w:r>
+      <w:r>
+        <w:rPr>
+          <w:noProof/>
+        </w:rPr>
+      </w:r>
+      <w:r>
+        <w:rPr>
+          <w:noProof/>
         </w:rPr>
         <w:fldChar w:fldCharType="separate"/>
       </w:r>
       <w:r>
         <w:rPr>
           <w:noProof/>
-          <w:lang w:val="en-GB"/>
         </w:rPr>
         <w:t>6</w:t>
       </w:r>
       <w:r>
         <w:rPr>
-          <w:lang w:val="en-GB"/>
+          <w:noProof/>
         </w:rPr>
         <w:fldChar w:fldCharType="end"/>
       </w:r>
@@ -2055,61 +2360,104 @@
     <w:p>
       <w:pPr>
         <w:pStyle w:val="Innehll2"/>
-        <w:numPr>
-          <w:ilvl w:val="1"/>
-          <w:numId w:val="2"/>
-        </w:numPr>
-        <w:rPr>
+        <w:tabs>
+          <w:tab w:val="left" w:pos="880"/>
+        </w:tabs>
+        <w:rPr>
+          <w:rFonts w:asciiTheme="minorHAnsi" w:eastAsiaTheme="minorEastAsia" w:hAnsiTheme="minorHAnsi" w:cstheme="minorBidi"/>
+          <w:noProof/>
+          <w:color w:val="auto"/>
+          <w:sz w:val="22"/>
+          <w:szCs w:val="22"/>
+          <w:bdr w:val="none" w:sz="0" w:space="0" w:color="auto"/>
+          <w14:textOutline w14:w="0" w14:cap="rnd" w14:cmpd="sng" w14:algn="ctr">
+            <w14:noFill/>
+            <w14:prstDash w14:val="solid"/>
+            <w14:bevel/>
+          </w14:textOutline>
+        </w:rPr>
+      </w:pPr>
+      <w:r>
+        <w:rPr>
+          <w:rFonts w:hAnsi="Arial Unicode MS"/>
+          <w:noProof/>
+          <w:u w:color="000000"/>
           <w:lang w:val="en-GB"/>
-        </w:rPr>
-      </w:pPr>
-      <w:r>
-        <w:rPr>
-          <w:rFonts w:eastAsia="Arial Unicode MS" w:cs="Arial Unicode MS"/>
+          <w14:textOutline w14:w="12700" w14:cap="flat" w14:cmpd="sng" w14:algn="ctr">
+            <w14:noFill/>
+            <w14:prstDash w14:val="solid"/>
+            <w14:miter w14:lim="400000"/>
+          </w14:textOutline>
+        </w:rPr>
+        <w:t>5.1.</w:t>
+      </w:r>
+      <w:r>
+        <w:rPr>
+          <w:rFonts w:asciiTheme="minorHAnsi" w:eastAsiaTheme="minorEastAsia" w:hAnsiTheme="minorHAnsi" w:cstheme="minorBidi"/>
+          <w:noProof/>
+          <w:color w:val="auto"/>
+          <w:sz w:val="22"/>
+          <w:szCs w:val="22"/>
+          <w:bdr w:val="none" w:sz="0" w:space="0" w:color="auto"/>
+          <w14:textOutline w14:w="0" w14:cap="rnd" w14:cmpd="sng" w14:algn="ctr">
+            <w14:noFill/>
+            <w14:prstDash w14:val="solid"/>
+            <w14:bevel/>
+          </w14:textOutline>
+        </w:rPr>
+        <w:tab/>
+      </w:r>
+      <w:r>
+        <w:rPr>
+          <w:noProof/>
+          <w:u w:color="000000"/>
           <w:lang w:val="en-GB"/>
+          <w14:textOutline w14:w="12700" w14:cap="flat" w14:cmpd="sng" w14:algn="ctr">
+            <w14:noFill/>
+            <w14:prstDash w14:val="solid"/>
+            <w14:miter w14:lim="400000"/>
+          </w14:textOutline>
         </w:rPr>
         <w:t>Amendments</w:t>
       </w:r>
       <w:r>
         <w:rPr>
-          <w:rFonts w:eastAsia="Arial Unicode MS" w:cs="Arial Unicode MS"/>
-          <w:lang w:val="en-GB"/>
+          <w:noProof/>
         </w:rPr>
         <w:tab/>
       </w:r>
       <w:r>
         <w:rPr>
-          <w:lang w:val="en-GB"/>
+          <w:noProof/>
         </w:rPr>
         <w:fldChar w:fldCharType="begin"/>
       </w:r>
       <w:r>
         <w:rPr>
-          <w:lang w:val="en-GB"/>
-        </w:rPr>
-        <w:instrText xml:space="preserve"> PAGEREF _Toc15 \h </w:instrText>
-      </w:r>
-      <w:r>
-        <w:rPr>
-          <w:lang w:val="en-GB"/>
-        </w:rPr>
-      </w:r>
-      <w:r>
-        <w:rPr>
-          <w:lang w:val="en-GB"/>
+          <w:noProof/>
+        </w:rPr>
+        <w:instrText xml:space="preserve"> PAGEREF _Toc60144653 \h </w:instrText>
+      </w:r>
+      <w:r>
+        <w:rPr>
+          <w:noProof/>
+        </w:rPr>
+      </w:r>
+      <w:r>
+        <w:rPr>
+          <w:noProof/>
         </w:rPr>
         <w:fldChar w:fldCharType="separate"/>
       </w:r>
       <w:r>
         <w:rPr>
           <w:noProof/>
-          <w:lang w:val="en-GB"/>
         </w:rPr>
         <w:t>6</w:t>
       </w:r>
       <w:r>
         <w:rPr>
-          <w:lang w:val="en-GB"/>
+          <w:noProof/>
         </w:rPr>
         <w:fldChar w:fldCharType="end"/>
       </w:r>
@@ -2117,61 +2465,104 @@
     <w:p>
       <w:pPr>
         <w:pStyle w:val="Innehll2"/>
-        <w:numPr>
-          <w:ilvl w:val="1"/>
-          <w:numId w:val="3"/>
-        </w:numPr>
-        <w:rPr>
+        <w:tabs>
+          <w:tab w:val="left" w:pos="880"/>
+        </w:tabs>
+        <w:rPr>
+          <w:rFonts w:asciiTheme="minorHAnsi" w:eastAsiaTheme="minorEastAsia" w:hAnsiTheme="minorHAnsi" w:cstheme="minorBidi"/>
+          <w:noProof/>
+          <w:color w:val="auto"/>
+          <w:sz w:val="22"/>
+          <w:szCs w:val="22"/>
+          <w:bdr w:val="none" w:sz="0" w:space="0" w:color="auto"/>
+          <w14:textOutline w14:w="0" w14:cap="rnd" w14:cmpd="sng" w14:algn="ctr">
+            <w14:noFill/>
+            <w14:prstDash w14:val="solid"/>
+            <w14:bevel/>
+          </w14:textOutline>
+        </w:rPr>
+      </w:pPr>
+      <w:r>
+        <w:rPr>
+          <w:rFonts w:hAnsi="Arial Unicode MS"/>
+          <w:noProof/>
+          <w:u w:color="000000"/>
           <w:lang w:val="en-GB"/>
-        </w:rPr>
-      </w:pPr>
-      <w:r>
-        <w:rPr>
-          <w:rFonts w:eastAsia="Arial Unicode MS" w:cs="Arial Unicode MS"/>
+          <w14:textOutline w14:w="12700" w14:cap="flat" w14:cmpd="sng" w14:algn="ctr">
+            <w14:noFill/>
+            <w14:prstDash w14:val="solid"/>
+            <w14:miter w14:lim="400000"/>
+          </w14:textOutline>
+        </w:rPr>
+        <w:t>5.2.</w:t>
+      </w:r>
+      <w:r>
+        <w:rPr>
+          <w:rFonts w:asciiTheme="minorHAnsi" w:eastAsiaTheme="minorEastAsia" w:hAnsiTheme="minorHAnsi" w:cstheme="minorBidi"/>
+          <w:noProof/>
+          <w:color w:val="auto"/>
+          <w:sz w:val="22"/>
+          <w:szCs w:val="22"/>
+          <w:bdr w:val="none" w:sz="0" w:space="0" w:color="auto"/>
+          <w14:textOutline w14:w="0" w14:cap="rnd" w14:cmpd="sng" w14:algn="ctr">
+            <w14:noFill/>
+            <w14:prstDash w14:val="solid"/>
+            <w14:bevel/>
+          </w14:textOutline>
+        </w:rPr>
+        <w:tab/>
+      </w:r>
+      <w:r>
+        <w:rPr>
+          <w:noProof/>
+          <w:u w:color="000000"/>
           <w:lang w:val="en-GB"/>
+          <w14:textOutline w14:w="12700" w14:cap="flat" w14:cmpd="sng" w14:algn="ctr">
+            <w14:noFill/>
+            <w14:prstDash w14:val="solid"/>
+            <w14:miter w14:lim="400000"/>
+          </w14:textOutline>
         </w:rPr>
         <w:t>Quality Assurance</w:t>
       </w:r>
       <w:r>
         <w:rPr>
-          <w:rFonts w:eastAsia="Arial Unicode MS" w:cs="Arial Unicode MS"/>
-          <w:lang w:val="en-GB"/>
+          <w:noProof/>
         </w:rPr>
         <w:tab/>
       </w:r>
       <w:r>
         <w:rPr>
-          <w:lang w:val="en-GB"/>
+          <w:noProof/>
         </w:rPr>
         <w:fldChar w:fldCharType="begin"/>
       </w:r>
       <w:r>
         <w:rPr>
-          <w:lang w:val="en-GB"/>
-        </w:rPr>
-        <w:instrText xml:space="preserve"> PAGEREF _Toc16 \h </w:instrText>
-      </w:r>
-      <w:r>
-        <w:rPr>
-          <w:lang w:val="en-GB"/>
-        </w:rPr>
-      </w:r>
-      <w:r>
-        <w:rPr>
-          <w:lang w:val="en-GB"/>
+          <w:noProof/>
+        </w:rPr>
+        <w:instrText xml:space="preserve"> PAGEREF _Toc60144654 \h </w:instrText>
+      </w:r>
+      <w:r>
+        <w:rPr>
+          <w:noProof/>
+        </w:rPr>
+      </w:r>
+      <w:r>
+        <w:rPr>
+          <w:noProof/>
         </w:rPr>
         <w:fldChar w:fldCharType="separate"/>
       </w:r>
       <w:r>
         <w:rPr>
           <w:noProof/>
-          <w:lang w:val="en-GB"/>
         </w:rPr>
         <w:t>6</w:t>
       </w:r>
       <w:r>
         <w:rPr>
-          <w:lang w:val="en-GB"/>
+          <w:noProof/>
         </w:rPr>
         <w:fldChar w:fldCharType="end"/>
       </w:r>
@@ -2305,7 +2696,7 @@
           </w14:textOutline>
         </w:rPr>
       </w:pPr>
-      <w:bookmarkStart w:id="0" w:name="_Toc"/>
+      <w:bookmarkStart w:id="0" w:name="_Toc60144643"/>
       <w:r>
         <w:rPr>
           <w:b w:val="0"/>
@@ -3158,7 +3549,7 @@
           </w14:textOutline>
         </w:rPr>
       </w:pPr>
-      <w:bookmarkStart w:id="1" w:name="_Toc1"/>
+      <w:bookmarkStart w:id="1" w:name="_Toc60144644"/>
       <w:r>
         <w:rPr>
           <w:b w:val="0"/>
@@ -3264,6 +3655,7 @@
           </w14:textOutline>
         </w:rPr>
       </w:pPr>
+      <w:bookmarkStart w:id="2" w:name="_Toc60144645"/>
       <w:r>
         <w:rPr>
           <w:b w:val="0"/>
@@ -3280,6 +3672,7 @@
         </w:rPr>
         <w:t>REST API</w:t>
       </w:r>
+      <w:bookmarkEnd w:id="2"/>
     </w:p>
     <w:p>
       <w:pPr>
@@ -3887,7 +4280,7 @@
           </w14:textOutline>
         </w:rPr>
       </w:pPr>
-      <w:bookmarkStart w:id="2" w:name="_Toc3"/>
+      <w:bookmarkStart w:id="3" w:name="_Toc60144646"/>
       <w:r>
         <w:rPr>
           <w:b w:val="0"/>
@@ -3904,7 +4297,7 @@
         </w:rPr>
         <w:t>Data Model</w:t>
       </w:r>
-      <w:bookmarkEnd w:id="2"/>
+      <w:bookmarkEnd w:id="3"/>
     </w:p>
     <w:p>
       <w:pPr>
@@ -4199,7 +4592,23 @@
                           <w:rFonts w:ascii="Arial" w:hAnsi="Arial" w:cs="Arial"/>
                           <w:lang w:val="en-GB"/>
                         </w:rPr>
-                        <w:t xml:space="preserve">    ”timestamp”: string,</w:t>
+                        <w:t xml:space="preserve">    </w:t>
+                      </w:r>
+                      <w:proofErr w:type="gramStart"/>
+                      <w:r>
+                        <w:rPr>
+                          <w:rFonts w:ascii="Arial" w:hAnsi="Arial" w:cs="Arial"/>
+                          <w:lang w:val="en-GB"/>
+                        </w:rPr>
+                        <w:t>”timestamp</w:t>
+                      </w:r>
+                      <w:proofErr w:type="gramEnd"/>
+                      <w:r>
+                        <w:rPr>
+                          <w:rFonts w:ascii="Arial" w:hAnsi="Arial" w:cs="Arial"/>
+                          <w:lang w:val="en-GB"/>
+                        </w:rPr>
+                        <w:t>”: string,</w:t>
                       </w:r>
                     </w:p>
                     <w:p>
@@ -4763,7 +5172,7 @@
           </w14:textOutline>
         </w:rPr>
       </w:pPr>
-      <w:bookmarkStart w:id="3" w:name="_Toc4"/>
+      <w:bookmarkStart w:id="4" w:name="_Toc60144647"/>
       <w:r>
         <w:rPr>
           <w:b w:val="0"/>
@@ -4780,7 +5189,7 @@
         </w:rPr>
         <w:t>Status and Error handling</w:t>
       </w:r>
-      <w:bookmarkEnd w:id="3"/>
+      <w:bookmarkEnd w:id="4"/>
     </w:p>
     <w:p>
       <w:pPr>
@@ -5023,7 +5432,7 @@
           </w14:textOutline>
         </w:rPr>
       </w:pPr>
-      <w:bookmarkStart w:id="4" w:name="_Toc5"/>
+      <w:bookmarkStart w:id="5" w:name="_Toc60144648"/>
       <w:r>
         <w:rPr>
           <w:b w:val="0"/>
@@ -5040,7 +5449,7 @@
         </w:rPr>
         <w:t>Interaction with consumers</w:t>
       </w:r>
-      <w:bookmarkEnd w:id="4"/>
+      <w:bookmarkEnd w:id="5"/>
     </w:p>
     <w:p>
       <w:pPr>
@@ -5139,7 +5548,7 @@
           </w14:textOutline>
         </w:rPr>
       </w:pPr>
-      <w:bookmarkStart w:id="5" w:name="_Toc9"/>
+      <w:bookmarkStart w:id="6" w:name="_Toc60144649"/>
       <w:r>
         <w:rPr>
           <w:b w:val="0"/>
@@ -5156,7 +5565,7 @@
         </w:rPr>
         <w:t>Security</w:t>
       </w:r>
-      <w:bookmarkEnd w:id="5"/>
+      <w:bookmarkEnd w:id="6"/>
     </w:p>
     <w:p>
       <w:pPr>
@@ -5218,7 +5627,7 @@
           </w14:textOutline>
         </w:rPr>
       </w:pPr>
-      <w:bookmarkStart w:id="6" w:name="_Toc10"/>
+      <w:bookmarkStart w:id="7" w:name="_Toc60144650"/>
       <w:r>
         <w:rPr>
           <w:b w:val="0"/>
@@ -5235,7 +5644,7 @@
         </w:rPr>
         <w:t>Certificate</w:t>
       </w:r>
-      <w:bookmarkEnd w:id="6"/>
+      <w:bookmarkEnd w:id="7"/>
     </w:p>
     <w:p>
       <w:pPr>
@@ -5299,7 +5708,7 @@
           </w14:textOutline>
         </w:rPr>
       </w:pPr>
-      <w:bookmarkStart w:id="7" w:name="_Toc13"/>
+      <w:bookmarkStart w:id="8" w:name="_Toc60144651"/>
       <w:r>
         <w:rPr>
           <w:b w:val="0"/>
@@ -5317,7 +5726,7 @@
         <w:lastRenderedPageBreak/>
         <w:t>References</w:t>
       </w:r>
-      <w:bookmarkEnd w:id="7"/>
+      <w:bookmarkEnd w:id="8"/>
     </w:p>
     <w:p>
       <w:pPr>
@@ -5368,7 +5777,7 @@
           </w14:textOutline>
         </w:rPr>
       </w:pPr>
-      <w:bookmarkStart w:id="8" w:name="_Toc14"/>
+      <w:bookmarkStart w:id="9" w:name="_Toc60144652"/>
       <w:r>
         <w:rPr>
           <w:b w:val="0"/>
@@ -5385,7 +5794,7 @@
         </w:rPr>
         <w:t>Revision history</w:t>
       </w:r>
-      <w:bookmarkEnd w:id="8"/>
+      <w:bookmarkEnd w:id="9"/>
     </w:p>
     <w:p>
       <w:pPr>
@@ -5409,7 +5818,7 @@
           </w14:textOutline>
         </w:rPr>
       </w:pPr>
-      <w:bookmarkStart w:id="9" w:name="_Toc15"/>
+      <w:bookmarkStart w:id="10" w:name="_Toc60144653"/>
       <w:r>
         <w:rPr>
           <w:b w:val="0"/>
@@ -5426,7 +5835,7 @@
         </w:rPr>
         <w:t>Amendments</w:t>
       </w:r>
-      <w:bookmarkEnd w:id="9"/>
+      <w:bookmarkEnd w:id="10"/>
     </w:p>
     <w:tbl>
       <w:tblPr>
@@ -5721,12 +6130,13 @@
               <w:spacing w:before="0"/>
               <w:jc w:val="both"/>
               <w:rPr>
+                <w:rFonts w:asciiTheme="minorHAnsi" w:hAnsiTheme="minorHAnsi"/>
                 <w:lang w:val="en-GB"/>
               </w:rPr>
             </w:pPr>
             <w:r>
               <w:rPr>
-                <w:rFonts w:ascii="Times New Roman" w:hAnsi="Times New Roman"/>
+                <w:rFonts w:asciiTheme="minorHAnsi" w:hAnsiTheme="minorHAnsi"/>
                 <w:sz w:val="22"/>
                 <w:szCs w:val="22"/>
                 <w:u w:color="000000"/>
@@ -5768,12 +6178,13 @@
               <w:spacing w:before="0"/>
               <w:jc w:val="both"/>
               <w:rPr>
+                <w:rFonts w:asciiTheme="minorHAnsi" w:hAnsiTheme="minorHAnsi"/>
                 <w:lang w:val="en-GB"/>
               </w:rPr>
             </w:pPr>
             <w:r>
               <w:rPr>
-                <w:rFonts w:ascii="Cambria" w:hAnsi="Cambria"/>
+                <w:rFonts w:asciiTheme="minorHAnsi" w:hAnsiTheme="minorHAnsi"/>
                 <w:u w:color="000000"/>
                 <w:lang w:val="en-GB"/>
                 <w14:textOutline w14:w="12700" w14:cap="flat" w14:cmpd="sng" w14:algn="ctr">
@@ -5812,12 +6223,13 @@
               <w:spacing w:before="0"/>
               <w:jc w:val="both"/>
               <w:rPr>
+                <w:rFonts w:asciiTheme="minorHAnsi" w:hAnsiTheme="minorHAnsi"/>
                 <w:lang w:val="en-GB"/>
               </w:rPr>
             </w:pPr>
             <w:r>
               <w:rPr>
-                <w:rFonts w:ascii="Times New Roman" w:hAnsi="Times New Roman"/>
+                <w:rFonts w:asciiTheme="minorHAnsi" w:hAnsiTheme="minorHAnsi"/>
                 <w:sz w:val="22"/>
                 <w:szCs w:val="22"/>
                 <w:u w:color="000000"/>
@@ -5860,12 +6272,13 @@
               <w:spacing w:before="0"/>
               <w:jc w:val="both"/>
               <w:rPr>
+                <w:rFonts w:asciiTheme="minorHAnsi" w:hAnsiTheme="minorHAnsi"/>
                 <w:lang w:val="en-GB"/>
               </w:rPr>
             </w:pPr>
             <w:r>
               <w:rPr>
-                <w:rFonts w:ascii="Times New Roman" w:hAnsi="Times New Roman"/>
+                <w:rFonts w:asciiTheme="minorHAnsi" w:hAnsiTheme="minorHAnsi"/>
                 <w:sz w:val="22"/>
                 <w:szCs w:val="22"/>
                 <w:u w:color="000000"/>
@@ -5907,12 +6320,13 @@
               <w:spacing w:before="0"/>
               <w:jc w:val="both"/>
               <w:rPr>
+                <w:rFonts w:asciiTheme="minorHAnsi" w:hAnsiTheme="minorHAnsi"/>
                 <w:lang w:val="en-GB"/>
               </w:rPr>
             </w:pPr>
             <w:r>
               <w:rPr>
-                <w:rFonts w:ascii="Cambria" w:hAnsi="Cambria"/>
+                <w:rFonts w:asciiTheme="minorHAnsi" w:hAnsiTheme="minorHAnsi"/>
                 <w:u w:color="000000"/>
                 <w:lang w:val="en-GB"/>
                 <w14:textOutline w14:w="12700" w14:cap="flat" w14:cmpd="sng" w14:algn="ctr">
@@ -5956,9 +6370,17 @@
               <w:spacing w:before="0"/>
               <w:jc w:val="both"/>
               <w:rPr>
+                <w:rFonts w:asciiTheme="minorHAnsi" w:hAnsiTheme="minorHAnsi"/>
                 <w:lang w:val="en-GB"/>
               </w:rPr>
             </w:pPr>
+            <w:r>
+              <w:rPr>
+                <w:rFonts w:asciiTheme="minorHAnsi" w:hAnsiTheme="minorHAnsi"/>
+                <w:lang w:val="en-GB"/>
+              </w:rPr>
+              <w:t>2</w:t>
+            </w:r>
           </w:p>
         </w:tc>
         <w:tc>
@@ -5988,9 +6410,17 @@
               <w:spacing w:before="0"/>
               <w:jc w:val="both"/>
               <w:rPr>
+                <w:rFonts w:asciiTheme="minorHAnsi" w:hAnsiTheme="minorHAnsi"/>
                 <w:lang w:val="en-GB"/>
               </w:rPr>
             </w:pPr>
+            <w:r>
+              <w:rPr>
+                <w:rFonts w:asciiTheme="minorHAnsi" w:hAnsiTheme="minorHAnsi"/>
+                <w:lang w:val="en-GB"/>
+              </w:rPr>
+              <w:t>2020-12-29</w:t>
+            </w:r>
           </w:p>
         </w:tc>
         <w:tc>
@@ -6019,9 +6449,17 @@
               <w:spacing w:before="0"/>
               <w:jc w:val="both"/>
               <w:rPr>
+                <w:rFonts w:asciiTheme="minorHAnsi" w:hAnsiTheme="minorHAnsi"/>
                 <w:lang w:val="en-GB"/>
               </w:rPr>
             </w:pPr>
+            <w:r>
+              <w:rPr>
+                <w:rFonts w:asciiTheme="minorHAnsi" w:hAnsiTheme="minorHAnsi"/>
+                <w:lang w:val="en-GB"/>
+              </w:rPr>
+              <w:t>0.2</w:t>
+            </w:r>
           </w:p>
         </w:tc>
         <w:tc>
@@ -6052,9 +6490,17 @@
               <w:spacing w:before="0"/>
               <w:jc w:val="both"/>
               <w:rPr>
+                <w:rFonts w:asciiTheme="minorHAnsi" w:hAnsiTheme="minorHAnsi"/>
                 <w:lang w:val="en-GB"/>
               </w:rPr>
             </w:pPr>
+            <w:r>
+              <w:rPr>
+                <w:rFonts w:asciiTheme="minorHAnsi" w:hAnsiTheme="minorHAnsi"/>
+                <w:lang w:val="en-GB"/>
+              </w:rPr>
+              <w:t>Fix Table of Contents</w:t>
+            </w:r>
           </w:p>
         </w:tc>
         <w:tc>
@@ -6084,9 +6530,17 @@
               <w:spacing w:before="0"/>
               <w:jc w:val="both"/>
               <w:rPr>
+                <w:rFonts w:asciiTheme="minorHAnsi" w:hAnsiTheme="minorHAnsi"/>
                 <w:lang w:val="en-GB"/>
               </w:rPr>
             </w:pPr>
+            <w:r>
+              <w:rPr>
+                <w:rFonts w:asciiTheme="minorHAnsi" w:hAnsiTheme="minorHAnsi"/>
+                <w:lang w:val="en-GB"/>
+              </w:rPr>
+              <w:t>Gustav Hansson</w:t>
+            </w:r>
           </w:p>
         </w:tc>
       </w:tr>
@@ -6142,7 +6596,7 @@
           </w14:textOutline>
         </w:rPr>
       </w:pPr>
-      <w:bookmarkStart w:id="10" w:name="_Toc16"/>
+      <w:bookmarkStart w:id="11" w:name="_Toc60144654"/>
       <w:r>
         <w:rPr>
           <w:b w:val="0"/>
@@ -6159,7 +6613,7 @@
         </w:rPr>
         <w:t>Quality Assurance</w:t>
       </w:r>
-      <w:bookmarkEnd w:id="10"/>
+      <w:bookmarkEnd w:id="11"/>
     </w:p>
     <w:tbl>
       <w:tblPr>
@@ -6893,7 +7347,13 @@
       <w:rPr>
         <w:lang w:val="en-GB"/>
       </w:rPr>
-      <w:t>0.1</w:t>
+      <w:t>0.</w:t>
+    </w:r>
+    <w:r>
+      <w:rPr>
+        <w:lang w:val="en-GB"/>
+      </w:rPr>
+      <w:t>2</w:t>
     </w:r>
   </w:p>
   <w:p>
@@ -8998,7 +9458,7 @@
   <w:num w:numId="12">
     <w:abstractNumId w:val="1"/>
     <w:lvlOverride w:ilvl="0">
-      <w:lvl w:ilvl="0" w:tplc="47527EF2">
+      <w:lvl w:ilvl="0" w:tplc="B770F0E2">
         <w:start w:val="1"/>
         <w:numFmt w:val="bullet"/>
         <w:lvlText w:val="•"/>
@@ -9029,7 +9489,7 @@
       </w:lvl>
     </w:lvlOverride>
     <w:lvlOverride w:ilvl="1">
-      <w:lvl w:ilvl="1" w:tplc="89A876B8">
+      <w:lvl w:ilvl="1" w:tplc="8F006AE4">
         <w:start w:val="1"/>
         <w:numFmt w:val="bullet"/>
         <w:lvlText w:val="•"/>
@@ -9060,7 +9520,7 @@
       </w:lvl>
     </w:lvlOverride>
     <w:lvlOverride w:ilvl="2">
-      <w:lvl w:ilvl="2" w:tplc="FC56F45C">
+      <w:lvl w:ilvl="2" w:tplc="35BA880C">
         <w:start w:val="1"/>
         <w:numFmt w:val="bullet"/>
         <w:lvlText w:val="•"/>
@@ -9091,7 +9551,7 @@
       </w:lvl>
     </w:lvlOverride>
     <w:lvlOverride w:ilvl="3">
-      <w:lvl w:ilvl="3" w:tplc="ECE6BF9E">
+      <w:lvl w:ilvl="3" w:tplc="DFBCAD12">
         <w:start w:val="1"/>
         <w:numFmt w:val="bullet"/>
         <w:lvlText w:val="•"/>
@@ -9122,7 +9582,7 @@
       </w:lvl>
     </w:lvlOverride>
     <w:lvlOverride w:ilvl="4">
-      <w:lvl w:ilvl="4" w:tplc="9D4AA554">
+      <w:lvl w:ilvl="4" w:tplc="0B46E65C">
         <w:start w:val="1"/>
         <w:numFmt w:val="bullet"/>
         <w:lvlText w:val="•"/>
@@ -9153,7 +9613,7 @@
       </w:lvl>
     </w:lvlOverride>
     <w:lvlOverride w:ilvl="5">
-      <w:lvl w:ilvl="5" w:tplc="F6D62B7E">
+      <w:lvl w:ilvl="5" w:tplc="FC12C134">
         <w:start w:val="1"/>
         <w:numFmt w:val="bullet"/>
         <w:lvlText w:val="•"/>
@@ -9184,7 +9644,7 @@
       </w:lvl>
     </w:lvlOverride>
     <w:lvlOverride w:ilvl="6">
-      <w:lvl w:ilvl="6" w:tplc="1060858E">
+      <w:lvl w:ilvl="6" w:tplc="8242BBE8">
         <w:start w:val="1"/>
         <w:numFmt w:val="bullet"/>
         <w:lvlText w:val="•"/>
@@ -9215,7 +9675,7 @@
       </w:lvl>
     </w:lvlOverride>
     <w:lvlOverride w:ilvl="7">
-      <w:lvl w:ilvl="7" w:tplc="3F46BDFA">
+      <w:lvl w:ilvl="7" w:tplc="3E04AA6A">
         <w:start w:val="1"/>
         <w:numFmt w:val="bullet"/>
         <w:lvlText w:val="•"/>
@@ -9246,7 +9706,7 @@
       </w:lvl>
     </w:lvlOverride>
     <w:lvlOverride w:ilvl="8">
-      <w:lvl w:ilvl="8" w:tplc="D5081CB6">
+      <w:lvl w:ilvl="8" w:tplc="271000FA">
         <w:start w:val="1"/>
         <w:numFmt w:val="bullet"/>
         <w:lvlText w:val="•"/>
@@ -9280,7 +9740,7 @@
   <w:num w:numId="13">
     <w:abstractNumId w:val="1"/>
     <w:lvlOverride w:ilvl="0">
-      <w:lvl w:ilvl="0" w:tplc="47527EF2">
+      <w:lvl w:ilvl="0" w:tplc="B770F0E2">
         <w:start w:val="1"/>
         <w:numFmt w:val="bullet"/>
         <w:lvlText w:val="•"/>
@@ -9311,7 +9771,7 @@
       </w:lvl>
     </w:lvlOverride>
     <w:lvlOverride w:ilvl="1">
-      <w:lvl w:ilvl="1" w:tplc="89A876B8">
+      <w:lvl w:ilvl="1" w:tplc="8F006AE4">
         <w:start w:val="1"/>
         <w:numFmt w:val="bullet"/>
         <w:lvlText w:val="•"/>
@@ -9342,7 +9802,7 @@
       </w:lvl>
     </w:lvlOverride>
     <w:lvlOverride w:ilvl="2">
-      <w:lvl w:ilvl="2" w:tplc="FC56F45C">
+      <w:lvl w:ilvl="2" w:tplc="35BA880C">
         <w:start w:val="1"/>
         <w:numFmt w:val="bullet"/>
         <w:lvlText w:val="•"/>
@@ -9373,7 +9833,7 @@
       </w:lvl>
     </w:lvlOverride>
     <w:lvlOverride w:ilvl="3">
-      <w:lvl w:ilvl="3" w:tplc="ECE6BF9E">
+      <w:lvl w:ilvl="3" w:tplc="DFBCAD12">
         <w:start w:val="1"/>
         <w:numFmt w:val="bullet"/>
         <w:lvlText w:val="•"/>
@@ -9404,7 +9864,7 @@
       </w:lvl>
     </w:lvlOverride>
     <w:lvlOverride w:ilvl="4">
-      <w:lvl w:ilvl="4" w:tplc="9D4AA554">
+      <w:lvl w:ilvl="4" w:tplc="0B46E65C">
         <w:start w:val="1"/>
         <w:numFmt w:val="bullet"/>
         <w:lvlText w:val="•"/>
@@ -9435,7 +9895,7 @@
       </w:lvl>
     </w:lvlOverride>
     <w:lvlOverride w:ilvl="5">
-      <w:lvl w:ilvl="5" w:tplc="F6D62B7E">
+      <w:lvl w:ilvl="5" w:tplc="FC12C134">
         <w:start w:val="1"/>
         <w:numFmt w:val="bullet"/>
         <w:lvlText w:val="•"/>
@@ -9466,7 +9926,7 @@
       </w:lvl>
     </w:lvlOverride>
     <w:lvlOverride w:ilvl="6">
-      <w:lvl w:ilvl="6" w:tplc="1060858E">
+      <w:lvl w:ilvl="6" w:tplc="8242BBE8">
         <w:start w:val="1"/>
         <w:numFmt w:val="bullet"/>
         <w:lvlText w:val="•"/>
@@ -9497,7 +9957,7 @@
       </w:lvl>
     </w:lvlOverride>
     <w:lvlOverride w:ilvl="7">
-      <w:lvl w:ilvl="7" w:tplc="3F46BDFA">
+      <w:lvl w:ilvl="7" w:tplc="3E04AA6A">
         <w:start w:val="1"/>
         <w:numFmt w:val="bullet"/>
         <w:lvlText w:val="•"/>
@@ -9528,7 +9988,7 @@
       </w:lvl>
     </w:lvlOverride>
     <w:lvlOverride w:ilvl="8">
-      <w:lvl w:ilvl="8" w:tplc="D5081CB6">
+      <w:lvl w:ilvl="8" w:tplc="271000FA">
         <w:start w:val="1"/>
         <w:numFmt w:val="bullet"/>
         <w:lvlText w:val="•"/>
@@ -9562,7 +10022,7 @@
   <w:num w:numId="14">
     <w:abstractNumId w:val="0"/>
     <w:lvlOverride w:ilvl="0">
-      <w:lvl w:ilvl="0" w:tplc="9F564F3A">
+      <w:lvl w:ilvl="0" w:tplc="7EF02CC6">
         <w:start w:val="1"/>
         <w:numFmt w:val="decimal"/>
         <w:lvlText w:val="%1."/>
@@ -9589,7 +10049,7 @@
       </w:lvl>
     </w:lvlOverride>
     <w:lvlOverride w:ilvl="1">
-      <w:lvl w:ilvl="1" w:tplc="B4BE69BC">
+      <w:lvl w:ilvl="1" w:tplc="22EE7908">
         <w:start w:val="1"/>
         <w:numFmt w:val="decimal"/>
         <w:lvlText w:val="%1.%2."/>
@@ -9616,7 +10076,7 @@
       </w:lvl>
     </w:lvlOverride>
     <w:lvlOverride w:ilvl="2">
-      <w:lvl w:ilvl="2" w:tplc="B1EE7260">
+      <w:lvl w:ilvl="2" w:tplc="C9C65A7C">
         <w:start w:val="1"/>
         <w:numFmt w:val="decimal"/>
         <w:suff w:val="nothing"/>
@@ -9644,7 +10104,7 @@
       </w:lvl>
     </w:lvlOverride>
     <w:lvlOverride w:ilvl="3">
-      <w:lvl w:ilvl="3" w:tplc="290E5F7E">
+      <w:lvl w:ilvl="3" w:tplc="D4508546">
         <w:start w:val="1"/>
         <w:numFmt w:val="decimal"/>
         <w:suff w:val="nothing"/>
@@ -9672,7 +10132,7 @@
       </w:lvl>
     </w:lvlOverride>
     <w:lvlOverride w:ilvl="4">
-      <w:lvl w:ilvl="4" w:tplc="CBC60FF2">
+      <w:lvl w:ilvl="4" w:tplc="5EBE1E90">
         <w:start w:val="1"/>
         <w:numFmt w:val="decimal"/>
         <w:suff w:val="nothing"/>
@@ -9700,7 +10160,7 @@
       </w:lvl>
     </w:lvlOverride>
     <w:lvlOverride w:ilvl="5">
-      <w:lvl w:ilvl="5" w:tplc="08DEA83C">
+      <w:lvl w:ilvl="5" w:tplc="F4E80544">
         <w:start w:val="1"/>
         <w:numFmt w:val="decimal"/>
         <w:suff w:val="nothing"/>
@@ -9728,7 +10188,7 @@
       </w:lvl>
     </w:lvlOverride>
     <w:lvlOverride w:ilvl="6">
-      <w:lvl w:ilvl="6" w:tplc="7F22A8EA">
+      <w:lvl w:ilvl="6" w:tplc="4ACAA4B4">
         <w:start w:val="1"/>
         <w:numFmt w:val="decimal"/>
         <w:suff w:val="nothing"/>
@@ -9756,7 +10216,7 @@
       </w:lvl>
     </w:lvlOverride>
     <w:lvlOverride w:ilvl="7">
-      <w:lvl w:ilvl="7" w:tplc="AB20735C">
+      <w:lvl w:ilvl="7" w:tplc="2A74F430">
         <w:start w:val="1"/>
         <w:numFmt w:val="decimal"/>
         <w:suff w:val="nothing"/>
@@ -9784,7 +10244,7 @@
       </w:lvl>
     </w:lvlOverride>
     <w:lvlOverride w:ilvl="8">
-      <w:lvl w:ilvl="8" w:tplc="EB6E6202">
+      <w:lvl w:ilvl="8" w:tplc="592A1682">
         <w:start w:val="1"/>
         <w:numFmt w:val="decimal"/>
         <w:suff w:val="nothing"/>
@@ -9815,7 +10275,7 @@
   <w:num w:numId="15">
     <w:abstractNumId w:val="0"/>
     <w:lvlOverride w:ilvl="0">
-      <w:lvl w:ilvl="0" w:tplc="9F564F3A">
+      <w:lvl w:ilvl="0" w:tplc="7EF02CC6">
         <w:start w:val="1"/>
         <w:numFmt w:val="decimal"/>
         <w:lvlText w:val="%1."/>
@@ -9842,7 +10302,7 @@
       </w:lvl>
     </w:lvlOverride>
     <w:lvlOverride w:ilvl="1">
-      <w:lvl w:ilvl="1" w:tplc="B4BE69BC">
+      <w:lvl w:ilvl="1" w:tplc="22EE7908">
         <w:start w:val="1"/>
         <w:numFmt w:val="decimal"/>
         <w:lvlText w:val="%1.%2."/>
@@ -9872,7 +10332,7 @@
       </w:lvl>
     </w:lvlOverride>
     <w:lvlOverride w:ilvl="2">
-      <w:lvl w:ilvl="2" w:tplc="B1EE7260">
+      <w:lvl w:ilvl="2" w:tplc="C9C65A7C">
         <w:start w:val="1"/>
         <w:numFmt w:val="decimal"/>
         <w:suff w:val="nothing"/>
@@ -9900,7 +10360,7 @@
       </w:lvl>
     </w:lvlOverride>
     <w:lvlOverride w:ilvl="3">
-      <w:lvl w:ilvl="3" w:tplc="290E5F7E">
+      <w:lvl w:ilvl="3" w:tplc="D4508546">
         <w:start w:val="1"/>
         <w:numFmt w:val="decimal"/>
         <w:suff w:val="nothing"/>
@@ -9928,7 +10388,7 @@
       </w:lvl>
     </w:lvlOverride>
     <w:lvlOverride w:ilvl="4">
-      <w:lvl w:ilvl="4" w:tplc="CBC60FF2">
+      <w:lvl w:ilvl="4" w:tplc="5EBE1E90">
         <w:start w:val="1"/>
         <w:numFmt w:val="decimal"/>
         <w:suff w:val="nothing"/>
@@ -9956,7 +10416,7 @@
       </w:lvl>
     </w:lvlOverride>
     <w:lvlOverride w:ilvl="5">
-      <w:lvl w:ilvl="5" w:tplc="08DEA83C">
+      <w:lvl w:ilvl="5" w:tplc="F4E80544">
         <w:start w:val="1"/>
         <w:numFmt w:val="decimal"/>
         <w:suff w:val="nothing"/>
@@ -9984,7 +10444,7 @@
       </w:lvl>
     </w:lvlOverride>
     <w:lvlOverride w:ilvl="6">
-      <w:lvl w:ilvl="6" w:tplc="7F22A8EA">
+      <w:lvl w:ilvl="6" w:tplc="4ACAA4B4">
         <w:start w:val="1"/>
         <w:numFmt w:val="decimal"/>
         <w:suff w:val="nothing"/>
@@ -10012,7 +10472,7 @@
       </w:lvl>
     </w:lvlOverride>
     <w:lvlOverride w:ilvl="7">
-      <w:lvl w:ilvl="7" w:tplc="AB20735C">
+      <w:lvl w:ilvl="7" w:tplc="2A74F430">
         <w:start w:val="1"/>
         <w:numFmt w:val="decimal"/>
         <w:suff w:val="nothing"/>
@@ -10040,7 +10500,7 @@
       </w:lvl>
     </w:lvlOverride>
     <w:lvlOverride w:ilvl="8">
-      <w:lvl w:ilvl="8" w:tplc="EB6E6202">
+      <w:lvl w:ilvl="8" w:tplc="592A1682">
         <w:start w:val="1"/>
         <w:numFmt w:val="decimal"/>
         <w:suff w:val="nothing"/>
@@ -10071,7 +10531,7 @@
   <w:num w:numId="16">
     <w:abstractNumId w:val="0"/>
     <w:lvlOverride w:ilvl="0">
-      <w:lvl w:ilvl="0" w:tplc="9F564F3A">
+      <w:lvl w:ilvl="0" w:tplc="7EF02CC6">
         <w:start w:val="1"/>
         <w:numFmt w:val="decimal"/>
         <w:lvlText w:val="%1."/>
@@ -10098,7 +10558,7 @@
       </w:lvl>
     </w:lvlOverride>
     <w:lvlOverride w:ilvl="1">
-      <w:lvl w:ilvl="1" w:tplc="B4BE69BC">
+      <w:lvl w:ilvl="1" w:tplc="22EE7908">
         <w:start w:val="1"/>
         <w:numFmt w:val="decimal"/>
         <w:lvlText w:val="%1.%2."/>
@@ -10125,7 +10585,7 @@
       </w:lvl>
     </w:lvlOverride>
     <w:lvlOverride w:ilvl="2">
-      <w:lvl w:ilvl="2" w:tplc="B1EE7260">
+      <w:lvl w:ilvl="2" w:tplc="C9C65A7C">
         <w:start w:val="1"/>
         <w:numFmt w:val="decimal"/>
         <w:lvlText w:val="%1.%2.%3."/>
@@ -10152,7 +10612,7 @@
       </w:lvl>
     </w:lvlOverride>
     <w:lvlOverride w:ilvl="3">
-      <w:lvl w:ilvl="3" w:tplc="290E5F7E">
+      <w:lvl w:ilvl="3" w:tplc="D4508546">
         <w:start w:val="1"/>
         <w:numFmt w:val="decimal"/>
         <w:suff w:val="nothing"/>
@@ -10180,7 +10640,7 @@
       </w:lvl>
     </w:lvlOverride>
     <w:lvlOverride w:ilvl="4">
-      <w:lvl w:ilvl="4" w:tplc="CBC60FF2">
+      <w:lvl w:ilvl="4" w:tplc="5EBE1E90">
         <w:start w:val="1"/>
         <w:numFmt w:val="decimal"/>
         <w:suff w:val="nothing"/>
@@ -10208,7 +10668,7 @@
       </w:lvl>
     </w:lvlOverride>
     <w:lvlOverride w:ilvl="5">
-      <w:lvl w:ilvl="5" w:tplc="08DEA83C">
+      <w:lvl w:ilvl="5" w:tplc="F4E80544">
         <w:start w:val="1"/>
         <w:numFmt w:val="decimal"/>
         <w:suff w:val="nothing"/>
@@ -10236,7 +10696,7 @@
       </w:lvl>
     </w:lvlOverride>
     <w:lvlOverride w:ilvl="6">
-      <w:lvl w:ilvl="6" w:tplc="7F22A8EA">
+      <w:lvl w:ilvl="6" w:tplc="4ACAA4B4">
         <w:start w:val="1"/>
         <w:numFmt w:val="decimal"/>
         <w:suff w:val="nothing"/>
@@ -10264,7 +10724,7 @@
       </w:lvl>
     </w:lvlOverride>
     <w:lvlOverride w:ilvl="7">
-      <w:lvl w:ilvl="7" w:tplc="AB20735C">
+      <w:lvl w:ilvl="7" w:tplc="2A74F430">
         <w:start w:val="1"/>
         <w:numFmt w:val="decimal"/>
         <w:lvlText w:val="%1.%2.%3.%4.%5.%6.%7.%8."/>
@@ -10291,7 +10751,7 @@
       </w:lvl>
     </w:lvlOverride>
     <w:lvlOverride w:ilvl="8">
-      <w:lvl w:ilvl="8" w:tplc="EB6E6202">
+      <w:lvl w:ilvl="8" w:tplc="592A1682">
         <w:start w:val="1"/>
         <w:numFmt w:val="decimal"/>
         <w:lvlText w:val="%1.%2.%3.%4.%5.%6.%7.%8.%9."/>
@@ -10321,7 +10781,7 @@
   <w:num w:numId="17">
     <w:abstractNumId w:val="0"/>
     <w:lvlOverride w:ilvl="0">
-      <w:lvl w:ilvl="0" w:tplc="9F564F3A">
+      <w:lvl w:ilvl="0" w:tplc="7EF02CC6">
         <w:start w:val="1"/>
         <w:numFmt w:val="decimal"/>
         <w:lvlText w:val="%1."/>
@@ -10348,7 +10808,7 @@
       </w:lvl>
     </w:lvlOverride>
     <w:lvlOverride w:ilvl="1">
-      <w:lvl w:ilvl="1" w:tplc="B4BE69BC">
+      <w:lvl w:ilvl="1" w:tplc="22EE7908">
         <w:start w:val="1"/>
         <w:numFmt w:val="decimal"/>
         <w:lvlText w:val="%1.%2."/>
@@ -10378,7 +10838,7 @@
       </w:lvl>
     </w:lvlOverride>
     <w:lvlOverride w:ilvl="2">
-      <w:lvl w:ilvl="2" w:tplc="B1EE7260">
+      <w:lvl w:ilvl="2" w:tplc="C9C65A7C">
         <w:start w:val="1"/>
         <w:numFmt w:val="decimal"/>
         <w:lvlText w:val="%1.%2.%3."/>
@@ -10408,7 +10868,7 @@
       </w:lvl>
     </w:lvlOverride>
     <w:lvlOverride w:ilvl="3">
-      <w:lvl w:ilvl="3" w:tplc="290E5F7E">
+      <w:lvl w:ilvl="3" w:tplc="D4508546">
         <w:start w:val="1"/>
         <w:numFmt w:val="decimal"/>
         <w:suff w:val="nothing"/>
@@ -10436,7 +10896,7 @@
       </w:lvl>
     </w:lvlOverride>
     <w:lvlOverride w:ilvl="4">
-      <w:lvl w:ilvl="4" w:tplc="CBC60FF2">
+      <w:lvl w:ilvl="4" w:tplc="5EBE1E90">
         <w:start w:val="1"/>
         <w:numFmt w:val="decimal"/>
         <w:suff w:val="nothing"/>
@@ -10464,7 +10924,7 @@
       </w:lvl>
     </w:lvlOverride>
     <w:lvlOverride w:ilvl="5">
-      <w:lvl w:ilvl="5" w:tplc="08DEA83C">
+      <w:lvl w:ilvl="5" w:tplc="F4E80544">
         <w:start w:val="1"/>
         <w:numFmt w:val="decimal"/>
         <w:suff w:val="nothing"/>
@@ -10492,7 +10952,7 @@
       </w:lvl>
     </w:lvlOverride>
     <w:lvlOverride w:ilvl="6">
-      <w:lvl w:ilvl="6" w:tplc="7F22A8EA">
+      <w:lvl w:ilvl="6" w:tplc="4ACAA4B4">
         <w:start w:val="1"/>
         <w:numFmt w:val="decimal"/>
         <w:suff w:val="nothing"/>
@@ -10520,7 +10980,7 @@
       </w:lvl>
     </w:lvlOverride>
     <w:lvlOverride w:ilvl="7">
-      <w:lvl w:ilvl="7" w:tplc="AB20735C">
+      <w:lvl w:ilvl="7" w:tplc="2A74F430">
         <w:start w:val="1"/>
         <w:numFmt w:val="decimal"/>
         <w:lvlText w:val="%1.%2.%3.%4.%5.%6.%7.%8."/>
@@ -10550,7 +11010,7 @@
       </w:lvl>
     </w:lvlOverride>
     <w:lvlOverride w:ilvl="8">
-      <w:lvl w:ilvl="8" w:tplc="EB6E6202">
+      <w:lvl w:ilvl="8" w:tplc="592A1682">
         <w:start w:val="1"/>
         <w:numFmt w:val="decimal"/>
         <w:lvlText w:val="%1.%2.%3.%4.%5.%6.%7.%8.%9."/>
@@ -11158,6 +11618,7 @@
   </w:style>
   <w:style w:type="paragraph" w:styleId="Innehll2">
     <w:name w:val="toc 2"/>
+    <w:uiPriority w:val="39"/>
     <w:pPr>
       <w:tabs>
         <w:tab w:val="right" w:pos="8920"/>

</xml_diff>